<commit_message>
måske final version af brugerevaluering
</commit_message>
<xml_diff>
--- a/Controlled Documents/Usability Engineering File/Brugerevaluering_v2.docx
+++ b/Controlled Documents/Usability Engineering File/Brugerevaluering_v2.docx
@@ -39,24 +39,21 @@
         <w:tc>
           <w:tcPr>
             <w:tcW w:w="1709" w:type="dxa"/>
-          </w:tcPr>
-          <w:p>
-            <w:pPr>
-              <w:rPr>
-                <w:rFonts w:ascii="Times New Roman" w:hAnsi="Times New Roman" w:cs="Times New Roman"/>
-                <w:b/>
-                <w:bCs/>
-                <w:sz w:val="28"/>
-                <w:szCs w:val="28"/>
-              </w:rPr>
-            </w:pPr>
-            <w:r>
-              <w:rPr>
-                <w:rFonts w:ascii="Times New Roman" w:hAnsi="Times New Roman" w:cs="Times New Roman"/>
-                <w:b/>
-                <w:bCs/>
-                <w:sz w:val="28"/>
-                <w:szCs w:val="28"/>
+            <w:shd w:val="clear" w:color="auto" w:fill="DEEAF6" w:themeFill="accent5" w:themeFillTint="33"/>
+          </w:tcPr>
+          <w:p>
+            <w:pPr>
+              <w:rPr>
+                <w:rFonts w:ascii="Times New Roman" w:hAnsi="Times New Roman" w:cs="Times New Roman"/>
+                <w:b/>
+                <w:bCs/>
+              </w:rPr>
+            </w:pPr>
+            <w:r>
+              <w:rPr>
+                <w:rFonts w:ascii="Times New Roman" w:hAnsi="Times New Roman" w:cs="Times New Roman"/>
+                <w:b/>
+                <w:bCs/>
               </w:rPr>
               <w:t>Graf type:</w:t>
             </w:r>
@@ -65,24 +62,21 @@
         <w:tc>
           <w:tcPr>
             <w:tcW w:w="4392" w:type="dxa"/>
-          </w:tcPr>
-          <w:p>
-            <w:pPr>
-              <w:rPr>
-                <w:rFonts w:ascii="Times New Roman" w:hAnsi="Times New Roman" w:cs="Times New Roman"/>
-                <w:b/>
-                <w:bCs/>
-                <w:sz w:val="28"/>
-                <w:szCs w:val="28"/>
-              </w:rPr>
-            </w:pPr>
-            <w:r>
-              <w:rPr>
-                <w:rFonts w:ascii="Times New Roman" w:hAnsi="Times New Roman" w:cs="Times New Roman"/>
-                <w:b/>
-                <w:bCs/>
-                <w:sz w:val="28"/>
-                <w:szCs w:val="28"/>
+            <w:shd w:val="clear" w:color="auto" w:fill="DEEAF6" w:themeFill="accent5" w:themeFillTint="33"/>
+          </w:tcPr>
+          <w:p>
+            <w:pPr>
+              <w:rPr>
+                <w:rFonts w:ascii="Times New Roman" w:hAnsi="Times New Roman" w:cs="Times New Roman"/>
+                <w:b/>
+                <w:bCs/>
+              </w:rPr>
+            </w:pPr>
+            <w:r>
+              <w:rPr>
+                <w:rFonts w:ascii="Times New Roman" w:hAnsi="Times New Roman" w:cs="Times New Roman"/>
+                <w:b/>
+                <w:bCs/>
               </w:rPr>
               <w:t>Søjlediagram</w:t>
             </w:r>
@@ -91,24 +85,21 @@
         <w:tc>
           <w:tcPr>
             <w:tcW w:w="4242" w:type="dxa"/>
-          </w:tcPr>
-          <w:p>
-            <w:pPr>
-              <w:rPr>
-                <w:rFonts w:ascii="Times New Roman" w:hAnsi="Times New Roman" w:cs="Times New Roman"/>
-                <w:b/>
-                <w:bCs/>
-                <w:sz w:val="28"/>
-                <w:szCs w:val="28"/>
-              </w:rPr>
-            </w:pPr>
-            <w:r>
-              <w:rPr>
-                <w:rFonts w:ascii="Times New Roman" w:hAnsi="Times New Roman" w:cs="Times New Roman"/>
-                <w:b/>
-                <w:bCs/>
-                <w:sz w:val="28"/>
-                <w:szCs w:val="28"/>
+            <w:shd w:val="clear" w:color="auto" w:fill="DEEAF6" w:themeFill="accent5" w:themeFillTint="33"/>
+          </w:tcPr>
+          <w:p>
+            <w:pPr>
+              <w:rPr>
+                <w:rFonts w:ascii="Times New Roman" w:hAnsi="Times New Roman" w:cs="Times New Roman"/>
+                <w:b/>
+                <w:bCs/>
+              </w:rPr>
+            </w:pPr>
+            <w:r>
+              <w:rPr>
+                <w:rFonts w:ascii="Times New Roman" w:hAnsi="Times New Roman" w:cs="Times New Roman"/>
+                <w:b/>
+                <w:bCs/>
               </w:rPr>
               <w:t>Brugers tanker</w:t>
             </w:r>
@@ -212,13 +203,7 @@
               <w:rPr>
                 <w:rFonts w:ascii="Times New Roman" w:hAnsi="Times New Roman" w:cs="Times New Roman"/>
               </w:rPr>
-              <w:t>Visualisering af g</w:t>
-            </w:r>
-            <w:r>
-              <w:rPr>
-                <w:rFonts w:ascii="Times New Roman" w:hAnsi="Times New Roman" w:cs="Times New Roman"/>
-              </w:rPr>
-              <w:t>ennemsnitlige on-demand stimuleringer</w:t>
+              <w:t>Visualisering af gennemsnitlige on-demand stimuleringer</w:t>
             </w:r>
           </w:p>
         </w:tc>
@@ -294,7 +279,7 @@
       </w:tr>
       <w:tr>
         <w:trPr>
-          <w:trHeight w:val="5228"/>
+          <w:trHeight w:val="3678"/>
         </w:trPr>
         <w:tc>
           <w:tcPr>
@@ -379,31 +364,35 @@
           <w:tbl>
             <w:tblPr>
               <w:tblStyle w:val="Tabel-Gitter"/>
+              <w:tblpPr w:leftFromText="141" w:rightFromText="141" w:vertAnchor="page" w:horzAnchor="page" w:tblpX="1780" w:tblpY="1424"/>
+              <w:tblOverlap w:val="never"/>
               <w:tblW w:w="0" w:type="auto"/>
-              <w:tblInd w:w="1477" w:type="dxa"/>
               <w:tblLook w:val="04A0" w:firstRow="1" w:lastRow="0" w:firstColumn="1" w:lastColumn="0" w:noHBand="0" w:noVBand="1"/>
             </w:tblPr>
             <w:tblGrid>
-              <w:gridCol w:w="1236"/>
-              <w:gridCol w:w="1453"/>
+              <w:gridCol w:w="846"/>
+              <w:gridCol w:w="1134"/>
             </w:tblGrid>
             <w:tr>
               <w:trPr>
-                <w:trHeight w:val="646"/>
+                <w:trHeight w:val="168"/>
               </w:trPr>
               <w:tc>
                 <w:tcPr>
-                  <w:tcW w:w="1238" w:type="dxa"/>
+                  <w:tcW w:w="846" w:type="dxa"/>
+                  <w:shd w:val="clear" w:color="auto" w:fill="DEEAF6" w:themeFill="accent5" w:themeFillTint="33"/>
                 </w:tcPr>
                 <w:p>
                   <w:pPr>
                     <w:pStyle w:val="Listeafsnit"/>
-                    <w:framePr w:hSpace="141" w:wrap="around" w:vAnchor="text" w:hAnchor="page" w:x="823" w:y="159"/>
                     <w:ind w:left="0"/>
+                    <w:jc w:val="center"/>
                     <w:rPr>
                       <w:rFonts w:ascii="Times New Roman" w:hAnsi="Times New Roman" w:cs="Times New Roman"/>
                       <w:b/>
                       <w:bCs/>
+                      <w:sz w:val="16"/>
+                      <w:szCs w:val="16"/>
                     </w:rPr>
                   </w:pPr>
                   <w:r>
@@ -411,24 +400,29 @@
                       <w:rFonts w:ascii="Times New Roman" w:hAnsi="Times New Roman" w:cs="Times New Roman"/>
                       <w:b/>
                       <w:bCs/>
-                    </w:rPr>
-                    <w:t>Tid</w:t>
+                      <w:sz w:val="16"/>
+                      <w:szCs w:val="16"/>
+                    </w:rPr>
+                    <w:t>Tid (kl.)</w:t>
                   </w:r>
                 </w:p>
               </w:tc>
               <w:tc>
                 <w:tcPr>
-                  <w:tcW w:w="1454" w:type="dxa"/>
+                  <w:tcW w:w="1134" w:type="dxa"/>
+                  <w:shd w:val="clear" w:color="auto" w:fill="DEEAF6" w:themeFill="accent5" w:themeFillTint="33"/>
                 </w:tcPr>
                 <w:p>
                   <w:pPr>
                     <w:pStyle w:val="Listeafsnit"/>
-                    <w:framePr w:hSpace="141" w:wrap="around" w:vAnchor="text" w:hAnchor="page" w:x="823" w:y="159"/>
                     <w:ind w:left="0"/>
+                    <w:jc w:val="center"/>
                     <w:rPr>
                       <w:rFonts w:ascii="Times New Roman" w:hAnsi="Times New Roman" w:cs="Times New Roman"/>
                       <w:b/>
                       <w:bCs/>
+                      <w:sz w:val="16"/>
+                      <w:szCs w:val="16"/>
                     </w:rPr>
                   </w:pPr>
                   <w:r>
@@ -436,6 +430,8 @@
                       <w:rFonts w:ascii="Times New Roman" w:hAnsi="Times New Roman" w:cs="Times New Roman"/>
                       <w:b/>
                       <w:bCs/>
+                      <w:sz w:val="16"/>
+                      <w:szCs w:val="16"/>
                     </w:rPr>
                     <w:t>Korrekt svar</w:t>
                   </w:r>
@@ -444,24 +440,28 @@
             </w:tr>
             <w:tr>
               <w:trPr>
-                <w:trHeight w:val="317"/>
+                <w:trHeight w:val="115"/>
               </w:trPr>
               <w:tc>
                 <w:tcPr>
-                  <w:tcW w:w="1238" w:type="dxa"/>
+                  <w:tcW w:w="846" w:type="dxa"/>
                 </w:tcPr>
                 <w:p>
                   <w:pPr>
                     <w:pStyle w:val="Listeafsnit"/>
-                    <w:framePr w:hSpace="141" w:wrap="around" w:vAnchor="text" w:hAnchor="page" w:x="823" w:y="159"/>
                     <w:ind w:left="0"/>
-                    <w:rPr>
-                      <w:rFonts w:ascii="Times New Roman" w:hAnsi="Times New Roman" w:cs="Times New Roman"/>
+                    <w:jc w:val="center"/>
+                    <w:rPr>
+                      <w:rFonts w:ascii="Times New Roman" w:hAnsi="Times New Roman" w:cs="Times New Roman"/>
+                      <w:sz w:val="16"/>
+                      <w:szCs w:val="16"/>
                     </w:rPr>
                   </w:pPr>
                   <w:r>
                     <w:rPr>
                       <w:rFonts w:ascii="Times New Roman" w:hAnsi="Times New Roman" w:cs="Times New Roman"/>
+                      <w:sz w:val="16"/>
+                      <w:szCs w:val="16"/>
                     </w:rPr>
                     <w:t>4</w:t>
                   </w:r>
@@ -469,20 +469,24 @@
               </w:tc>
               <w:tc>
                 <w:tcPr>
-                  <w:tcW w:w="1454" w:type="dxa"/>
+                  <w:tcW w:w="1134" w:type="dxa"/>
                 </w:tcPr>
                 <w:p>
                   <w:pPr>
                     <w:pStyle w:val="Listeafsnit"/>
-                    <w:framePr w:hSpace="141" w:wrap="around" w:vAnchor="text" w:hAnchor="page" w:x="823" w:y="159"/>
                     <w:ind w:left="0"/>
-                    <w:rPr>
-                      <w:rFonts w:ascii="Times New Roman" w:hAnsi="Times New Roman" w:cs="Times New Roman"/>
+                    <w:jc w:val="center"/>
+                    <w:rPr>
+                      <w:rFonts w:ascii="Times New Roman" w:hAnsi="Times New Roman" w:cs="Times New Roman"/>
+                      <w:sz w:val="16"/>
+                      <w:szCs w:val="16"/>
                     </w:rPr>
                   </w:pPr>
                   <w:r>
                     <w:rPr>
                       <w:rFonts w:ascii="Times New Roman" w:hAnsi="Times New Roman" w:cs="Times New Roman"/>
+                      <w:sz w:val="16"/>
+                      <w:szCs w:val="16"/>
                     </w:rPr>
                     <w:t>1</w:t>
                   </w:r>
@@ -491,24 +495,28 @@
             </w:tr>
             <w:tr>
               <w:trPr>
-                <w:trHeight w:val="317"/>
+                <w:trHeight w:val="132"/>
               </w:trPr>
               <w:tc>
                 <w:tcPr>
-                  <w:tcW w:w="1238" w:type="dxa"/>
+                  <w:tcW w:w="846" w:type="dxa"/>
                 </w:tcPr>
                 <w:p>
                   <w:pPr>
                     <w:pStyle w:val="Listeafsnit"/>
-                    <w:framePr w:hSpace="141" w:wrap="around" w:vAnchor="text" w:hAnchor="page" w:x="823" w:y="159"/>
                     <w:ind w:left="0"/>
-                    <w:rPr>
-                      <w:rFonts w:ascii="Times New Roman" w:hAnsi="Times New Roman" w:cs="Times New Roman"/>
+                    <w:jc w:val="center"/>
+                    <w:rPr>
+                      <w:rFonts w:ascii="Times New Roman" w:hAnsi="Times New Roman" w:cs="Times New Roman"/>
+                      <w:sz w:val="16"/>
+                      <w:szCs w:val="16"/>
                     </w:rPr>
                   </w:pPr>
                   <w:r>
                     <w:rPr>
                       <w:rFonts w:ascii="Times New Roman" w:hAnsi="Times New Roman" w:cs="Times New Roman"/>
+                      <w:sz w:val="16"/>
+                      <w:szCs w:val="16"/>
                     </w:rPr>
                     <w:t>7</w:t>
                   </w:r>
@@ -516,20 +524,24 @@
               </w:tc>
               <w:tc>
                 <w:tcPr>
-                  <w:tcW w:w="1454" w:type="dxa"/>
+                  <w:tcW w:w="1134" w:type="dxa"/>
                 </w:tcPr>
                 <w:p>
                   <w:pPr>
                     <w:pStyle w:val="Listeafsnit"/>
-                    <w:framePr w:hSpace="141" w:wrap="around" w:vAnchor="text" w:hAnchor="page" w:x="823" w:y="159"/>
                     <w:ind w:left="0"/>
-                    <w:rPr>
-                      <w:rFonts w:ascii="Times New Roman" w:hAnsi="Times New Roman" w:cs="Times New Roman"/>
+                    <w:jc w:val="center"/>
+                    <w:rPr>
+                      <w:rFonts w:ascii="Times New Roman" w:hAnsi="Times New Roman" w:cs="Times New Roman"/>
+                      <w:sz w:val="16"/>
+                      <w:szCs w:val="16"/>
                     </w:rPr>
                   </w:pPr>
                   <w:r>
                     <w:rPr>
                       <w:rFonts w:ascii="Times New Roman" w:hAnsi="Times New Roman" w:cs="Times New Roman"/>
+                      <w:sz w:val="16"/>
+                      <w:szCs w:val="16"/>
                     </w:rPr>
                     <w:t>1</w:t>
                   </w:r>
@@ -538,24 +550,28 @@
             </w:tr>
             <w:tr>
               <w:trPr>
-                <w:trHeight w:val="329"/>
+                <w:trHeight w:val="148"/>
               </w:trPr>
               <w:tc>
                 <w:tcPr>
-                  <w:tcW w:w="1238" w:type="dxa"/>
+                  <w:tcW w:w="846" w:type="dxa"/>
                 </w:tcPr>
                 <w:p>
                   <w:pPr>
                     <w:pStyle w:val="Listeafsnit"/>
-                    <w:framePr w:hSpace="141" w:wrap="around" w:vAnchor="text" w:hAnchor="page" w:x="823" w:y="159"/>
                     <w:ind w:left="0"/>
-                    <w:rPr>
-                      <w:rFonts w:ascii="Times New Roman" w:hAnsi="Times New Roman" w:cs="Times New Roman"/>
+                    <w:jc w:val="center"/>
+                    <w:rPr>
+                      <w:rFonts w:ascii="Times New Roman" w:hAnsi="Times New Roman" w:cs="Times New Roman"/>
+                      <w:sz w:val="16"/>
+                      <w:szCs w:val="16"/>
                     </w:rPr>
                   </w:pPr>
                   <w:r>
                     <w:rPr>
                       <w:rFonts w:ascii="Times New Roman" w:hAnsi="Times New Roman" w:cs="Times New Roman"/>
+                      <w:sz w:val="16"/>
+                      <w:szCs w:val="16"/>
                     </w:rPr>
                     <w:t>9</w:t>
                   </w:r>
@@ -563,20 +579,24 @@
               </w:tc>
               <w:tc>
                 <w:tcPr>
-                  <w:tcW w:w="1454" w:type="dxa"/>
+                  <w:tcW w:w="1134" w:type="dxa"/>
                 </w:tcPr>
                 <w:p>
                   <w:pPr>
                     <w:pStyle w:val="Listeafsnit"/>
-                    <w:framePr w:hSpace="141" w:wrap="around" w:vAnchor="text" w:hAnchor="page" w:x="823" w:y="159"/>
                     <w:ind w:left="0"/>
-                    <w:rPr>
-                      <w:rFonts w:ascii="Times New Roman" w:hAnsi="Times New Roman" w:cs="Times New Roman"/>
+                    <w:jc w:val="center"/>
+                    <w:rPr>
+                      <w:rFonts w:ascii="Times New Roman" w:hAnsi="Times New Roman" w:cs="Times New Roman"/>
+                      <w:sz w:val="16"/>
+                      <w:szCs w:val="16"/>
                     </w:rPr>
                   </w:pPr>
                   <w:r>
                     <w:rPr>
                       <w:rFonts w:ascii="Times New Roman" w:hAnsi="Times New Roman" w:cs="Times New Roman"/>
+                      <w:sz w:val="16"/>
+                      <w:szCs w:val="16"/>
                     </w:rPr>
                     <w:t>2</w:t>
                   </w:r>
@@ -585,24 +605,28 @@
             </w:tr>
             <w:tr>
               <w:trPr>
-                <w:trHeight w:val="329"/>
+                <w:trHeight w:val="95"/>
               </w:trPr>
               <w:tc>
                 <w:tcPr>
-                  <w:tcW w:w="1238" w:type="dxa"/>
+                  <w:tcW w:w="846" w:type="dxa"/>
                 </w:tcPr>
                 <w:p>
                   <w:pPr>
                     <w:pStyle w:val="Listeafsnit"/>
-                    <w:framePr w:hSpace="141" w:wrap="around" w:vAnchor="text" w:hAnchor="page" w:x="823" w:y="159"/>
                     <w:ind w:left="0"/>
-                    <w:rPr>
-                      <w:rFonts w:ascii="Times New Roman" w:hAnsi="Times New Roman" w:cs="Times New Roman"/>
+                    <w:jc w:val="center"/>
+                    <w:rPr>
+                      <w:rFonts w:ascii="Times New Roman" w:hAnsi="Times New Roman" w:cs="Times New Roman"/>
+                      <w:sz w:val="16"/>
+                      <w:szCs w:val="16"/>
                     </w:rPr>
                   </w:pPr>
                   <w:r>
                     <w:rPr>
                       <w:rFonts w:ascii="Times New Roman" w:hAnsi="Times New Roman" w:cs="Times New Roman"/>
+                      <w:sz w:val="16"/>
+                      <w:szCs w:val="16"/>
                     </w:rPr>
                     <w:t>17</w:t>
                   </w:r>
@@ -610,20 +634,24 @@
               </w:tc>
               <w:tc>
                 <w:tcPr>
-                  <w:tcW w:w="1454" w:type="dxa"/>
+                  <w:tcW w:w="1134" w:type="dxa"/>
                 </w:tcPr>
                 <w:p>
                   <w:pPr>
                     <w:pStyle w:val="Listeafsnit"/>
-                    <w:framePr w:hSpace="141" w:wrap="around" w:vAnchor="text" w:hAnchor="page" w:x="823" w:y="159"/>
                     <w:ind w:left="0"/>
-                    <w:rPr>
-                      <w:rFonts w:ascii="Times New Roman" w:hAnsi="Times New Roman" w:cs="Times New Roman"/>
+                    <w:jc w:val="center"/>
+                    <w:rPr>
+                      <w:rFonts w:ascii="Times New Roman" w:hAnsi="Times New Roman" w:cs="Times New Roman"/>
+                      <w:sz w:val="16"/>
+                      <w:szCs w:val="16"/>
                     </w:rPr>
                   </w:pPr>
                   <w:r>
                     <w:rPr>
                       <w:rFonts w:ascii="Times New Roman" w:hAnsi="Times New Roman" w:cs="Times New Roman"/>
+                      <w:sz w:val="16"/>
+                      <w:szCs w:val="16"/>
                     </w:rPr>
                     <w:t>4</w:t>
                   </w:r>
@@ -632,24 +660,28 @@
             </w:tr>
             <w:tr>
               <w:trPr>
-                <w:trHeight w:val="329"/>
+                <w:trHeight w:val="183"/>
               </w:trPr>
               <w:tc>
                 <w:tcPr>
-                  <w:tcW w:w="1238" w:type="dxa"/>
+                  <w:tcW w:w="846" w:type="dxa"/>
                 </w:tcPr>
                 <w:p>
                   <w:pPr>
                     <w:pStyle w:val="Listeafsnit"/>
-                    <w:framePr w:hSpace="141" w:wrap="around" w:vAnchor="text" w:hAnchor="page" w:x="823" w:y="159"/>
                     <w:ind w:left="0"/>
-                    <w:rPr>
-                      <w:rFonts w:ascii="Times New Roman" w:hAnsi="Times New Roman" w:cs="Times New Roman"/>
+                    <w:jc w:val="center"/>
+                    <w:rPr>
+                      <w:rFonts w:ascii="Times New Roman" w:hAnsi="Times New Roman" w:cs="Times New Roman"/>
+                      <w:sz w:val="16"/>
+                      <w:szCs w:val="16"/>
                     </w:rPr>
                   </w:pPr>
                   <w:r>
                     <w:rPr>
                       <w:rFonts w:ascii="Times New Roman" w:hAnsi="Times New Roman" w:cs="Times New Roman"/>
+                      <w:sz w:val="16"/>
+                      <w:szCs w:val="16"/>
                     </w:rPr>
                     <w:t>18</w:t>
                   </w:r>
@@ -657,20 +689,24 @@
               </w:tc>
               <w:tc>
                 <w:tcPr>
-                  <w:tcW w:w="1454" w:type="dxa"/>
+                  <w:tcW w:w="1134" w:type="dxa"/>
                 </w:tcPr>
                 <w:p>
                   <w:pPr>
                     <w:pStyle w:val="Listeafsnit"/>
-                    <w:framePr w:hSpace="141" w:wrap="around" w:vAnchor="text" w:hAnchor="page" w:x="823" w:y="159"/>
                     <w:ind w:left="0"/>
-                    <w:rPr>
-                      <w:rFonts w:ascii="Times New Roman" w:hAnsi="Times New Roman" w:cs="Times New Roman"/>
+                    <w:jc w:val="center"/>
+                    <w:rPr>
+                      <w:rFonts w:ascii="Times New Roman" w:hAnsi="Times New Roman" w:cs="Times New Roman"/>
+                      <w:sz w:val="16"/>
+                      <w:szCs w:val="16"/>
                     </w:rPr>
                   </w:pPr>
                   <w:r>
                     <w:rPr>
                       <w:rFonts w:ascii="Times New Roman" w:hAnsi="Times New Roman" w:cs="Times New Roman"/>
+                      <w:sz w:val="16"/>
+                      <w:szCs w:val="16"/>
                     </w:rPr>
                     <w:t>3</w:t>
                   </w:r>
@@ -679,24 +715,28 @@
             </w:tr>
             <w:tr>
               <w:trPr>
-                <w:trHeight w:val="317"/>
+                <w:trHeight w:val="128"/>
               </w:trPr>
               <w:tc>
                 <w:tcPr>
-                  <w:tcW w:w="1238" w:type="dxa"/>
+                  <w:tcW w:w="846" w:type="dxa"/>
                 </w:tcPr>
                 <w:p>
                   <w:pPr>
                     <w:pStyle w:val="Listeafsnit"/>
-                    <w:framePr w:hSpace="141" w:wrap="around" w:vAnchor="text" w:hAnchor="page" w:x="823" w:y="159"/>
                     <w:ind w:left="0"/>
-                    <w:rPr>
-                      <w:rFonts w:ascii="Times New Roman" w:hAnsi="Times New Roman" w:cs="Times New Roman"/>
+                    <w:jc w:val="center"/>
+                    <w:rPr>
+                      <w:rFonts w:ascii="Times New Roman" w:hAnsi="Times New Roman" w:cs="Times New Roman"/>
+                      <w:sz w:val="16"/>
+                      <w:szCs w:val="16"/>
                     </w:rPr>
                   </w:pPr>
                   <w:r>
                     <w:rPr>
                       <w:rFonts w:ascii="Times New Roman" w:hAnsi="Times New Roman" w:cs="Times New Roman"/>
+                      <w:sz w:val="16"/>
+                      <w:szCs w:val="16"/>
                     </w:rPr>
                     <w:t>19</w:t>
                   </w:r>
@@ -704,20 +744,24 @@
               </w:tc>
               <w:tc>
                 <w:tcPr>
-                  <w:tcW w:w="1454" w:type="dxa"/>
+                  <w:tcW w:w="1134" w:type="dxa"/>
                 </w:tcPr>
                 <w:p>
                   <w:pPr>
                     <w:pStyle w:val="Listeafsnit"/>
-                    <w:framePr w:hSpace="141" w:wrap="around" w:vAnchor="text" w:hAnchor="page" w:x="823" w:y="159"/>
                     <w:ind w:left="0"/>
-                    <w:rPr>
-                      <w:rFonts w:ascii="Times New Roman" w:hAnsi="Times New Roman" w:cs="Times New Roman"/>
+                    <w:jc w:val="center"/>
+                    <w:rPr>
+                      <w:rFonts w:ascii="Times New Roman" w:hAnsi="Times New Roman" w:cs="Times New Roman"/>
+                      <w:sz w:val="16"/>
+                      <w:szCs w:val="16"/>
                     </w:rPr>
                   </w:pPr>
                   <w:r>
                     <w:rPr>
                       <w:rFonts w:ascii="Times New Roman" w:hAnsi="Times New Roman" w:cs="Times New Roman"/>
+                      <w:sz w:val="16"/>
+                      <w:szCs w:val="16"/>
                     </w:rPr>
                     <w:t>1</w:t>
                   </w:r>
@@ -726,24 +770,28 @@
             </w:tr>
             <w:tr>
               <w:trPr>
-                <w:trHeight w:val="317"/>
+                <w:trHeight w:val="231"/>
               </w:trPr>
               <w:tc>
                 <w:tcPr>
-                  <w:tcW w:w="1238" w:type="dxa"/>
+                  <w:tcW w:w="846" w:type="dxa"/>
                 </w:tcPr>
                 <w:p>
                   <w:pPr>
                     <w:pStyle w:val="Listeafsnit"/>
-                    <w:framePr w:hSpace="141" w:wrap="around" w:vAnchor="text" w:hAnchor="page" w:x="823" w:y="159"/>
                     <w:ind w:left="0"/>
-                    <w:rPr>
-                      <w:rFonts w:ascii="Times New Roman" w:hAnsi="Times New Roman" w:cs="Times New Roman"/>
+                    <w:jc w:val="center"/>
+                    <w:rPr>
+                      <w:rFonts w:ascii="Times New Roman" w:hAnsi="Times New Roman" w:cs="Times New Roman"/>
+                      <w:sz w:val="16"/>
+                      <w:szCs w:val="16"/>
                     </w:rPr>
                   </w:pPr>
                   <w:r>
                     <w:rPr>
                       <w:rFonts w:ascii="Times New Roman" w:hAnsi="Times New Roman" w:cs="Times New Roman"/>
+                      <w:sz w:val="16"/>
+                      <w:szCs w:val="16"/>
                     </w:rPr>
                     <w:t>20</w:t>
                   </w:r>
@@ -751,20 +799,24 @@
               </w:tc>
               <w:tc>
                 <w:tcPr>
-                  <w:tcW w:w="1454" w:type="dxa"/>
+                  <w:tcW w:w="1134" w:type="dxa"/>
                 </w:tcPr>
                 <w:p>
                   <w:pPr>
                     <w:pStyle w:val="Listeafsnit"/>
-                    <w:framePr w:hSpace="141" w:wrap="around" w:vAnchor="text" w:hAnchor="page" w:x="823" w:y="159"/>
                     <w:ind w:left="0"/>
-                    <w:rPr>
-                      <w:rFonts w:ascii="Times New Roman" w:hAnsi="Times New Roman" w:cs="Times New Roman"/>
+                    <w:jc w:val="center"/>
+                    <w:rPr>
+                      <w:rFonts w:ascii="Times New Roman" w:hAnsi="Times New Roman" w:cs="Times New Roman"/>
+                      <w:sz w:val="16"/>
+                      <w:szCs w:val="16"/>
                     </w:rPr>
                   </w:pPr>
                   <w:r>
                     <w:rPr>
                       <w:rFonts w:ascii="Times New Roman" w:hAnsi="Times New Roman" w:cs="Times New Roman"/>
+                      <w:sz w:val="16"/>
+                      <w:szCs w:val="16"/>
                     </w:rPr>
                     <w:t>1</w:t>
                   </w:r>
@@ -773,24 +825,28 @@
             </w:tr>
             <w:tr>
               <w:trPr>
-                <w:trHeight w:val="317"/>
+                <w:trHeight w:val="135"/>
               </w:trPr>
               <w:tc>
                 <w:tcPr>
-                  <w:tcW w:w="1238" w:type="dxa"/>
+                  <w:tcW w:w="846" w:type="dxa"/>
                 </w:tcPr>
                 <w:p>
                   <w:pPr>
                     <w:pStyle w:val="Listeafsnit"/>
-                    <w:framePr w:hSpace="141" w:wrap="around" w:vAnchor="text" w:hAnchor="page" w:x="823" w:y="159"/>
                     <w:ind w:left="0"/>
-                    <w:rPr>
-                      <w:rFonts w:ascii="Times New Roman" w:hAnsi="Times New Roman" w:cs="Times New Roman"/>
+                    <w:jc w:val="center"/>
+                    <w:rPr>
+                      <w:rFonts w:ascii="Times New Roman" w:hAnsi="Times New Roman" w:cs="Times New Roman"/>
+                      <w:sz w:val="16"/>
+                      <w:szCs w:val="16"/>
                     </w:rPr>
                   </w:pPr>
                   <w:r>
                     <w:rPr>
                       <w:rFonts w:ascii="Times New Roman" w:hAnsi="Times New Roman" w:cs="Times New Roman"/>
+                      <w:sz w:val="16"/>
+                      <w:szCs w:val="16"/>
                     </w:rPr>
                     <w:t>21</w:t>
                   </w:r>
@@ -798,20 +854,24 @@
               </w:tc>
               <w:tc>
                 <w:tcPr>
-                  <w:tcW w:w="1454" w:type="dxa"/>
+                  <w:tcW w:w="1134" w:type="dxa"/>
                 </w:tcPr>
                 <w:p>
                   <w:pPr>
                     <w:pStyle w:val="Listeafsnit"/>
-                    <w:framePr w:hSpace="141" w:wrap="around" w:vAnchor="text" w:hAnchor="page" w:x="823" w:y="159"/>
                     <w:ind w:left="0"/>
-                    <w:rPr>
-                      <w:rFonts w:ascii="Times New Roman" w:hAnsi="Times New Roman" w:cs="Times New Roman"/>
+                    <w:jc w:val="center"/>
+                    <w:rPr>
+                      <w:rFonts w:ascii="Times New Roman" w:hAnsi="Times New Roman" w:cs="Times New Roman"/>
+                      <w:sz w:val="16"/>
+                      <w:szCs w:val="16"/>
                     </w:rPr>
                   </w:pPr>
                   <w:r>
                     <w:rPr>
                       <w:rFonts w:ascii="Times New Roman" w:hAnsi="Times New Roman" w:cs="Times New Roman"/>
+                      <w:sz w:val="16"/>
+                      <w:szCs w:val="16"/>
                     </w:rPr>
                     <w:t>3</w:t>
                   </w:r>
@@ -820,24 +880,28 @@
             </w:tr>
             <w:tr>
               <w:trPr>
-                <w:trHeight w:val="317"/>
+                <w:trHeight w:val="208"/>
               </w:trPr>
               <w:tc>
                 <w:tcPr>
-                  <w:tcW w:w="1238" w:type="dxa"/>
+                  <w:tcW w:w="846" w:type="dxa"/>
                 </w:tcPr>
                 <w:p>
                   <w:pPr>
                     <w:pStyle w:val="Listeafsnit"/>
-                    <w:framePr w:hSpace="141" w:wrap="around" w:vAnchor="text" w:hAnchor="page" w:x="823" w:y="159"/>
                     <w:ind w:left="0"/>
-                    <w:rPr>
-                      <w:rFonts w:ascii="Times New Roman" w:hAnsi="Times New Roman" w:cs="Times New Roman"/>
+                    <w:jc w:val="center"/>
+                    <w:rPr>
+                      <w:rFonts w:ascii="Times New Roman" w:hAnsi="Times New Roman" w:cs="Times New Roman"/>
+                      <w:sz w:val="16"/>
+                      <w:szCs w:val="16"/>
                     </w:rPr>
                   </w:pPr>
                   <w:r>
                     <w:rPr>
                       <w:rFonts w:ascii="Times New Roman" w:hAnsi="Times New Roman" w:cs="Times New Roman"/>
+                      <w:sz w:val="16"/>
+                      <w:szCs w:val="16"/>
                     </w:rPr>
                     <w:t>22</w:t>
                   </w:r>
@@ -845,20 +909,24 @@
               </w:tc>
               <w:tc>
                 <w:tcPr>
-                  <w:tcW w:w="1454" w:type="dxa"/>
+                  <w:tcW w:w="1134" w:type="dxa"/>
                 </w:tcPr>
                 <w:p>
                   <w:pPr>
                     <w:pStyle w:val="Listeafsnit"/>
-                    <w:framePr w:hSpace="141" w:wrap="around" w:vAnchor="text" w:hAnchor="page" w:x="823" w:y="159"/>
                     <w:ind w:left="0"/>
-                    <w:rPr>
-                      <w:rFonts w:ascii="Times New Roman" w:hAnsi="Times New Roman" w:cs="Times New Roman"/>
+                    <w:jc w:val="center"/>
+                    <w:rPr>
+                      <w:rFonts w:ascii="Times New Roman" w:hAnsi="Times New Roman" w:cs="Times New Roman"/>
+                      <w:sz w:val="16"/>
+                      <w:szCs w:val="16"/>
                     </w:rPr>
                   </w:pPr>
                   <w:r>
                     <w:rPr>
                       <w:rFonts w:ascii="Times New Roman" w:hAnsi="Times New Roman" w:cs="Times New Roman"/>
+                      <w:sz w:val="16"/>
+                      <w:szCs w:val="16"/>
                     </w:rPr>
                     <w:t>2</w:t>
                   </w:r>
@@ -1057,8 +1125,20 @@
         </w:tc>
       </w:tr>
     </w:tbl>
-    <w:p/>
-    <w:p/>
+    <w:p>
+      <w:pPr>
+        <w:rPr>
+          <w:rFonts w:ascii="Times New Roman" w:hAnsi="Times New Roman" w:cs="Times New Roman"/>
+        </w:rPr>
+      </w:pPr>
+    </w:p>
+    <w:p>
+      <w:pPr>
+        <w:rPr>
+          <w:rFonts w:ascii="Times New Roman" w:hAnsi="Times New Roman" w:cs="Times New Roman"/>
+        </w:rPr>
+      </w:pPr>
+    </w:p>
     <w:p>
       <w:pPr>
         <w:pStyle w:val="Overskrift3"/>
@@ -1074,7 +1154,6 @@
           <w:sz w:val="36"/>
           <w:szCs w:val="36"/>
         </w:rPr>
-        <w:lastRenderedPageBreak/>
         <w:t>Serie 2:</w:t>
       </w:r>
     </w:p>
@@ -1097,6 +1176,7 @@
         <w:tc>
           <w:tcPr>
             <w:tcW w:w="1709" w:type="dxa"/>
+            <w:shd w:val="clear" w:color="auto" w:fill="DEEAF6" w:themeFill="accent5" w:themeFillTint="33"/>
           </w:tcPr>
           <w:p>
             <w:pPr>
@@ -1119,6 +1199,7 @@
         <w:tc>
           <w:tcPr>
             <w:tcW w:w="4387" w:type="dxa"/>
+            <w:shd w:val="clear" w:color="auto" w:fill="DEEAF6" w:themeFill="accent5" w:themeFillTint="33"/>
           </w:tcPr>
           <w:p>
             <w:pPr>
@@ -1141,6 +1222,7 @@
         <w:tc>
           <w:tcPr>
             <w:tcW w:w="4253" w:type="dxa"/>
+            <w:shd w:val="clear" w:color="auto" w:fill="DEEAF6" w:themeFill="accent5" w:themeFillTint="33"/>
           </w:tcPr>
           <w:p>
             <w:pPr>
@@ -1183,15 +1265,7 @@
                 <w:b/>
                 <w:bCs/>
               </w:rPr>
-              <w:t>Antal af grafer</w:t>
-            </w:r>
-            <w:r>
-              <w:rPr>
-                <w:rFonts w:ascii="Times New Roman" w:hAnsi="Times New Roman" w:cs="Times New Roman"/>
-                <w:b/>
-                <w:bCs/>
-              </w:rPr>
-              <w:t>:</w:t>
+              <w:t>Antal af grafer:</w:t>
             </w:r>
           </w:p>
         </w:tc>
@@ -1248,15 +1322,8 @@
                 <w:b/>
                 <w:bCs/>
               </w:rPr>
-              <w:t>Titel på graf</w:t>
-            </w:r>
-            <w:r>
-              <w:rPr>
-                <w:rFonts w:ascii="Times New Roman" w:hAnsi="Times New Roman" w:cs="Times New Roman"/>
-                <w:b/>
-                <w:bCs/>
-              </w:rPr>
-              <w:t>:</w:t>
+              <w:lastRenderedPageBreak/>
+              <w:t>Titel på graf:</w:t>
             </w:r>
           </w:p>
         </w:tc>
@@ -1350,7 +1417,7 @@
       </w:tr>
       <w:tr>
         <w:trPr>
-          <w:trHeight w:val="5215"/>
+          <w:trHeight w:val="4191"/>
         </w:trPr>
         <w:tc>
           <w:tcPr>
@@ -1477,51 +1544,72 @@
           <w:tbl>
             <w:tblPr>
               <w:tblStyle w:val="Tabel-Gitter"/>
-              <w:tblW w:w="0" w:type="auto"/>
-              <w:tblInd w:w="720" w:type="dxa"/>
+              <w:tblpPr w:leftFromText="141" w:rightFromText="141" w:vertAnchor="page" w:horzAnchor="margin" w:tblpXSpec="center" w:tblpY="2288"/>
+              <w:tblOverlap w:val="never"/>
+              <w:tblW w:w="2570" w:type="dxa"/>
               <w:tblLook w:val="04A0" w:firstRow="1" w:lastRow="0" w:firstColumn="1" w:lastColumn="0" w:noHBand="0" w:noVBand="1"/>
             </w:tblPr>
             <w:tblGrid>
-              <w:gridCol w:w="869"/>
-              <w:gridCol w:w="1390"/>
-              <w:gridCol w:w="1037"/>
+              <w:gridCol w:w="860"/>
+              <w:gridCol w:w="1025"/>
+              <w:gridCol w:w="685"/>
             </w:tblGrid>
             <w:tr>
               <w:tc>
                 <w:tcPr>
-                  <w:tcW w:w="1464" w:type="dxa"/>
+                  <w:tcW w:w="860" w:type="dxa"/>
+                  <w:shd w:val="clear" w:color="auto" w:fill="DEEAF6" w:themeFill="accent5" w:themeFillTint="33"/>
                 </w:tcPr>
                 <w:p>
                   <w:pPr>
                     <w:pStyle w:val="Listeafsnit"/>
                     <w:ind w:left="0"/>
-                    <w:rPr>
-                      <w:rFonts w:ascii="Times New Roman" w:hAnsi="Times New Roman" w:cs="Times New Roman"/>
+                    <w:jc w:val="center"/>
+                    <w:rPr>
+                      <w:rFonts w:ascii="Times New Roman" w:hAnsi="Times New Roman" w:cs="Times New Roman"/>
+                      <w:b/>
+                      <w:bCs/>
+                      <w:sz w:val="16"/>
+                      <w:szCs w:val="16"/>
                     </w:rPr>
                   </w:pPr>
                   <w:r>
                     <w:rPr>
                       <w:rFonts w:ascii="Times New Roman" w:hAnsi="Times New Roman" w:cs="Times New Roman"/>
-                    </w:rPr>
-                    <w:t>Tid</w:t>
+                      <w:b/>
+                      <w:bCs/>
+                      <w:sz w:val="16"/>
+                      <w:szCs w:val="16"/>
+                    </w:rPr>
+                    <w:t>Tid (kl.)</w:t>
                   </w:r>
                 </w:p>
               </w:tc>
               <w:tc>
                 <w:tcPr>
-                  <w:tcW w:w="1464" w:type="dxa"/>
+                  <w:tcW w:w="1025" w:type="dxa"/>
+                  <w:shd w:val="clear" w:color="auto" w:fill="DEEAF6" w:themeFill="accent5" w:themeFillTint="33"/>
                 </w:tcPr>
                 <w:p>
                   <w:pPr>
                     <w:pStyle w:val="Listeafsnit"/>
                     <w:ind w:left="0"/>
-                    <w:rPr>
-                      <w:rFonts w:ascii="Times New Roman" w:hAnsi="Times New Roman" w:cs="Times New Roman"/>
+                    <w:jc w:val="center"/>
+                    <w:rPr>
+                      <w:rFonts w:ascii="Times New Roman" w:hAnsi="Times New Roman" w:cs="Times New Roman"/>
+                      <w:b/>
+                      <w:bCs/>
+                      <w:sz w:val="16"/>
+                      <w:szCs w:val="16"/>
                     </w:rPr>
                   </w:pPr>
                   <w:r>
                     <w:rPr>
                       <w:rFonts w:ascii="Times New Roman" w:hAnsi="Times New Roman" w:cs="Times New Roman"/>
+                      <w:b/>
+                      <w:bCs/>
+                      <w:sz w:val="16"/>
+                      <w:szCs w:val="16"/>
                     </w:rPr>
                     <w:t>Stimulering</w:t>
                   </w:r>
@@ -1529,19 +1617,29 @@
               </w:tc>
               <w:tc>
                 <w:tcPr>
-                  <w:tcW w:w="1464" w:type="dxa"/>
+                  <w:tcW w:w="685" w:type="dxa"/>
+                  <w:shd w:val="clear" w:color="auto" w:fill="DEEAF6" w:themeFill="accent5" w:themeFillTint="33"/>
                 </w:tcPr>
                 <w:p>
                   <w:pPr>
                     <w:pStyle w:val="Listeafsnit"/>
                     <w:ind w:left="0"/>
-                    <w:rPr>
-                      <w:rFonts w:ascii="Times New Roman" w:hAnsi="Times New Roman" w:cs="Times New Roman"/>
+                    <w:jc w:val="center"/>
+                    <w:rPr>
+                      <w:rFonts w:ascii="Times New Roman" w:hAnsi="Times New Roman" w:cs="Times New Roman"/>
+                      <w:b/>
+                      <w:bCs/>
+                      <w:sz w:val="16"/>
+                      <w:szCs w:val="16"/>
                     </w:rPr>
                   </w:pPr>
                   <w:r>
                     <w:rPr>
                       <w:rFonts w:ascii="Times New Roman" w:hAnsi="Times New Roman" w:cs="Times New Roman"/>
+                      <w:b/>
+                      <w:bCs/>
+                      <w:sz w:val="16"/>
+                      <w:szCs w:val="16"/>
                     </w:rPr>
                     <w:t>Uheld</w:t>
                   </w:r>
@@ -1551,19 +1649,24 @@
             <w:tr>
               <w:tc>
                 <w:tcPr>
-                  <w:tcW w:w="1464" w:type="dxa"/>
+                  <w:tcW w:w="860" w:type="dxa"/>
                 </w:tcPr>
                 <w:p>
                   <w:pPr>
                     <w:pStyle w:val="Listeafsnit"/>
                     <w:ind w:left="0"/>
-                    <w:rPr>
-                      <w:rFonts w:ascii="Times New Roman" w:hAnsi="Times New Roman" w:cs="Times New Roman"/>
+                    <w:jc w:val="center"/>
+                    <w:rPr>
+                      <w:rFonts w:ascii="Times New Roman" w:hAnsi="Times New Roman" w:cs="Times New Roman"/>
+                      <w:sz w:val="16"/>
+                      <w:szCs w:val="16"/>
                     </w:rPr>
                   </w:pPr>
                   <w:r>
                     <w:rPr>
                       <w:rFonts w:ascii="Times New Roman" w:hAnsi="Times New Roman" w:cs="Times New Roman"/>
+                      <w:sz w:val="16"/>
+                      <w:szCs w:val="16"/>
                     </w:rPr>
                     <w:t>5</w:t>
                   </w:r>
@@ -1571,19 +1674,24 @@
               </w:tc>
               <w:tc>
                 <w:tcPr>
-                  <w:tcW w:w="1464" w:type="dxa"/>
+                  <w:tcW w:w="1025" w:type="dxa"/>
                 </w:tcPr>
                 <w:p>
                   <w:pPr>
                     <w:pStyle w:val="Listeafsnit"/>
                     <w:ind w:left="0"/>
-                    <w:rPr>
-                      <w:rFonts w:ascii="Times New Roman" w:hAnsi="Times New Roman" w:cs="Times New Roman"/>
+                    <w:jc w:val="center"/>
+                    <w:rPr>
+                      <w:rFonts w:ascii="Times New Roman" w:hAnsi="Times New Roman" w:cs="Times New Roman"/>
+                      <w:sz w:val="16"/>
+                      <w:szCs w:val="16"/>
                     </w:rPr>
                   </w:pPr>
                   <w:r>
                     <w:rPr>
                       <w:rFonts w:ascii="Times New Roman" w:hAnsi="Times New Roman" w:cs="Times New Roman"/>
+                      <w:sz w:val="16"/>
+                      <w:szCs w:val="16"/>
                     </w:rPr>
                     <w:t>0</w:t>
                   </w:r>
@@ -1591,19 +1699,24 @@
               </w:tc>
               <w:tc>
                 <w:tcPr>
-                  <w:tcW w:w="1464" w:type="dxa"/>
+                  <w:tcW w:w="685" w:type="dxa"/>
                 </w:tcPr>
                 <w:p>
                   <w:pPr>
                     <w:pStyle w:val="Listeafsnit"/>
                     <w:ind w:left="0"/>
-                    <w:rPr>
-                      <w:rFonts w:ascii="Times New Roman" w:hAnsi="Times New Roman" w:cs="Times New Roman"/>
+                    <w:jc w:val="center"/>
+                    <w:rPr>
+                      <w:rFonts w:ascii="Times New Roman" w:hAnsi="Times New Roman" w:cs="Times New Roman"/>
+                      <w:sz w:val="16"/>
+                      <w:szCs w:val="16"/>
                     </w:rPr>
                   </w:pPr>
                   <w:r>
                     <w:rPr>
                       <w:rFonts w:ascii="Times New Roman" w:hAnsi="Times New Roman" w:cs="Times New Roman"/>
+                      <w:sz w:val="16"/>
+                      <w:szCs w:val="16"/>
                     </w:rPr>
                     <w:t>1</w:t>
                   </w:r>
@@ -1613,19 +1726,24 @@
             <w:tr>
               <w:tc>
                 <w:tcPr>
-                  <w:tcW w:w="1464" w:type="dxa"/>
+                  <w:tcW w:w="860" w:type="dxa"/>
                 </w:tcPr>
                 <w:p>
                   <w:pPr>
                     <w:pStyle w:val="Listeafsnit"/>
                     <w:ind w:left="0"/>
-                    <w:rPr>
-                      <w:rFonts w:ascii="Times New Roman" w:hAnsi="Times New Roman" w:cs="Times New Roman"/>
+                    <w:jc w:val="center"/>
+                    <w:rPr>
+                      <w:rFonts w:ascii="Times New Roman" w:hAnsi="Times New Roman" w:cs="Times New Roman"/>
+                      <w:sz w:val="16"/>
+                      <w:szCs w:val="16"/>
                     </w:rPr>
                   </w:pPr>
                   <w:r>
                     <w:rPr>
                       <w:rFonts w:ascii="Times New Roman" w:hAnsi="Times New Roman" w:cs="Times New Roman"/>
+                      <w:sz w:val="16"/>
+                      <w:szCs w:val="16"/>
                     </w:rPr>
                     <w:t>7</w:t>
                   </w:r>
@@ -1633,19 +1751,24 @@
               </w:tc>
               <w:tc>
                 <w:tcPr>
-                  <w:tcW w:w="1464" w:type="dxa"/>
+                  <w:tcW w:w="1025" w:type="dxa"/>
                 </w:tcPr>
                 <w:p>
                   <w:pPr>
                     <w:pStyle w:val="Listeafsnit"/>
                     <w:ind w:left="0"/>
-                    <w:rPr>
-                      <w:rFonts w:ascii="Times New Roman" w:hAnsi="Times New Roman" w:cs="Times New Roman"/>
+                    <w:jc w:val="center"/>
+                    <w:rPr>
+                      <w:rFonts w:ascii="Times New Roman" w:hAnsi="Times New Roman" w:cs="Times New Roman"/>
+                      <w:sz w:val="16"/>
+                      <w:szCs w:val="16"/>
                     </w:rPr>
                   </w:pPr>
                   <w:r>
                     <w:rPr>
                       <w:rFonts w:ascii="Times New Roman" w:hAnsi="Times New Roman" w:cs="Times New Roman"/>
+                      <w:sz w:val="16"/>
+                      <w:szCs w:val="16"/>
                     </w:rPr>
                     <w:t>1</w:t>
                   </w:r>
@@ -1653,19 +1776,24 @@
               </w:tc>
               <w:tc>
                 <w:tcPr>
-                  <w:tcW w:w="1464" w:type="dxa"/>
+                  <w:tcW w:w="685" w:type="dxa"/>
                 </w:tcPr>
                 <w:p>
                   <w:pPr>
                     <w:pStyle w:val="Listeafsnit"/>
                     <w:ind w:left="0"/>
-                    <w:rPr>
-                      <w:rFonts w:ascii="Times New Roman" w:hAnsi="Times New Roman" w:cs="Times New Roman"/>
+                    <w:jc w:val="center"/>
+                    <w:rPr>
+                      <w:rFonts w:ascii="Times New Roman" w:hAnsi="Times New Roman" w:cs="Times New Roman"/>
+                      <w:sz w:val="16"/>
+                      <w:szCs w:val="16"/>
                     </w:rPr>
                   </w:pPr>
                   <w:r>
                     <w:rPr>
                       <w:rFonts w:ascii="Times New Roman" w:hAnsi="Times New Roman" w:cs="Times New Roman"/>
+                      <w:sz w:val="16"/>
+                      <w:szCs w:val="16"/>
                     </w:rPr>
                     <w:t>0</w:t>
                   </w:r>
@@ -1675,19 +1803,24 @@
             <w:tr>
               <w:tc>
                 <w:tcPr>
-                  <w:tcW w:w="1464" w:type="dxa"/>
+                  <w:tcW w:w="860" w:type="dxa"/>
                 </w:tcPr>
                 <w:p>
                   <w:pPr>
                     <w:pStyle w:val="Listeafsnit"/>
                     <w:ind w:left="0"/>
-                    <w:rPr>
-                      <w:rFonts w:ascii="Times New Roman" w:hAnsi="Times New Roman" w:cs="Times New Roman"/>
+                    <w:jc w:val="center"/>
+                    <w:rPr>
+                      <w:rFonts w:ascii="Times New Roman" w:hAnsi="Times New Roman" w:cs="Times New Roman"/>
+                      <w:sz w:val="16"/>
+                      <w:szCs w:val="16"/>
                     </w:rPr>
                   </w:pPr>
                   <w:r>
                     <w:rPr>
                       <w:rFonts w:ascii="Times New Roman" w:hAnsi="Times New Roman" w:cs="Times New Roman"/>
+                      <w:sz w:val="16"/>
+                      <w:szCs w:val="16"/>
                     </w:rPr>
                     <w:t>8</w:t>
                   </w:r>
@@ -1695,19 +1828,24 @@
               </w:tc>
               <w:tc>
                 <w:tcPr>
-                  <w:tcW w:w="1464" w:type="dxa"/>
+                  <w:tcW w:w="1025" w:type="dxa"/>
                 </w:tcPr>
                 <w:p>
                   <w:pPr>
                     <w:pStyle w:val="Listeafsnit"/>
                     <w:ind w:left="0"/>
-                    <w:rPr>
-                      <w:rFonts w:ascii="Times New Roman" w:hAnsi="Times New Roman" w:cs="Times New Roman"/>
+                    <w:jc w:val="center"/>
+                    <w:rPr>
+                      <w:rFonts w:ascii="Times New Roman" w:hAnsi="Times New Roman" w:cs="Times New Roman"/>
+                      <w:sz w:val="16"/>
+                      <w:szCs w:val="16"/>
                     </w:rPr>
                   </w:pPr>
                   <w:r>
                     <w:rPr>
                       <w:rFonts w:ascii="Times New Roman" w:hAnsi="Times New Roman" w:cs="Times New Roman"/>
+                      <w:sz w:val="16"/>
+                      <w:szCs w:val="16"/>
                     </w:rPr>
                     <w:t>0</w:t>
                   </w:r>
@@ -1715,19 +1853,24 @@
               </w:tc>
               <w:tc>
                 <w:tcPr>
-                  <w:tcW w:w="1464" w:type="dxa"/>
+                  <w:tcW w:w="685" w:type="dxa"/>
                 </w:tcPr>
                 <w:p>
                   <w:pPr>
                     <w:pStyle w:val="Listeafsnit"/>
                     <w:ind w:left="0"/>
-                    <w:rPr>
-                      <w:rFonts w:ascii="Times New Roman" w:hAnsi="Times New Roman" w:cs="Times New Roman"/>
+                    <w:jc w:val="center"/>
+                    <w:rPr>
+                      <w:rFonts w:ascii="Times New Roman" w:hAnsi="Times New Roman" w:cs="Times New Roman"/>
+                      <w:sz w:val="16"/>
+                      <w:szCs w:val="16"/>
                     </w:rPr>
                   </w:pPr>
                   <w:r>
                     <w:rPr>
                       <w:rFonts w:ascii="Times New Roman" w:hAnsi="Times New Roman" w:cs="Times New Roman"/>
+                      <w:sz w:val="16"/>
+                      <w:szCs w:val="16"/>
                     </w:rPr>
                     <w:t>3</w:t>
                   </w:r>
@@ -1737,19 +1880,24 @@
             <w:tr>
               <w:tc>
                 <w:tcPr>
-                  <w:tcW w:w="1464" w:type="dxa"/>
+                  <w:tcW w:w="860" w:type="dxa"/>
                 </w:tcPr>
                 <w:p>
                   <w:pPr>
                     <w:pStyle w:val="Listeafsnit"/>
                     <w:ind w:left="0"/>
-                    <w:rPr>
-                      <w:rFonts w:ascii="Times New Roman" w:hAnsi="Times New Roman" w:cs="Times New Roman"/>
+                    <w:jc w:val="center"/>
+                    <w:rPr>
+                      <w:rFonts w:ascii="Times New Roman" w:hAnsi="Times New Roman" w:cs="Times New Roman"/>
+                      <w:sz w:val="16"/>
+                      <w:szCs w:val="16"/>
                     </w:rPr>
                   </w:pPr>
                   <w:r>
                     <w:rPr>
                       <w:rFonts w:ascii="Times New Roman" w:hAnsi="Times New Roman" w:cs="Times New Roman"/>
+                      <w:sz w:val="16"/>
+                      <w:szCs w:val="16"/>
                     </w:rPr>
                     <w:t>12</w:t>
                   </w:r>
@@ -1757,19 +1905,24 @@
               </w:tc>
               <w:tc>
                 <w:tcPr>
-                  <w:tcW w:w="1464" w:type="dxa"/>
+                  <w:tcW w:w="1025" w:type="dxa"/>
                 </w:tcPr>
                 <w:p>
                   <w:pPr>
                     <w:pStyle w:val="Listeafsnit"/>
                     <w:ind w:left="0"/>
-                    <w:rPr>
-                      <w:rFonts w:ascii="Times New Roman" w:hAnsi="Times New Roman" w:cs="Times New Roman"/>
+                    <w:jc w:val="center"/>
+                    <w:rPr>
+                      <w:rFonts w:ascii="Times New Roman" w:hAnsi="Times New Roman" w:cs="Times New Roman"/>
+                      <w:sz w:val="16"/>
+                      <w:szCs w:val="16"/>
                     </w:rPr>
                   </w:pPr>
                   <w:r>
                     <w:rPr>
                       <w:rFonts w:ascii="Times New Roman" w:hAnsi="Times New Roman" w:cs="Times New Roman"/>
+                      <w:sz w:val="16"/>
+                      <w:szCs w:val="16"/>
                     </w:rPr>
                     <w:t>4</w:t>
                   </w:r>
@@ -1777,19 +1930,24 @@
               </w:tc>
               <w:tc>
                 <w:tcPr>
-                  <w:tcW w:w="1464" w:type="dxa"/>
+                  <w:tcW w:w="685" w:type="dxa"/>
                 </w:tcPr>
                 <w:p>
                   <w:pPr>
                     <w:pStyle w:val="Listeafsnit"/>
                     <w:ind w:left="0"/>
-                    <w:rPr>
-                      <w:rFonts w:ascii="Times New Roman" w:hAnsi="Times New Roman" w:cs="Times New Roman"/>
+                    <w:jc w:val="center"/>
+                    <w:rPr>
+                      <w:rFonts w:ascii="Times New Roman" w:hAnsi="Times New Roman" w:cs="Times New Roman"/>
+                      <w:sz w:val="16"/>
+                      <w:szCs w:val="16"/>
                     </w:rPr>
                   </w:pPr>
                   <w:r>
                     <w:rPr>
                       <w:rFonts w:ascii="Times New Roman" w:hAnsi="Times New Roman" w:cs="Times New Roman"/>
+                      <w:sz w:val="16"/>
+                      <w:szCs w:val="16"/>
                     </w:rPr>
                     <w:t>1</w:t>
                   </w:r>
@@ -1799,19 +1957,24 @@
             <w:tr>
               <w:tc>
                 <w:tcPr>
-                  <w:tcW w:w="1464" w:type="dxa"/>
+                  <w:tcW w:w="860" w:type="dxa"/>
                 </w:tcPr>
                 <w:p>
                   <w:pPr>
                     <w:pStyle w:val="Listeafsnit"/>
                     <w:ind w:left="0"/>
-                    <w:rPr>
-                      <w:rFonts w:ascii="Times New Roman" w:hAnsi="Times New Roman" w:cs="Times New Roman"/>
+                    <w:jc w:val="center"/>
+                    <w:rPr>
+                      <w:rFonts w:ascii="Times New Roman" w:hAnsi="Times New Roman" w:cs="Times New Roman"/>
+                      <w:sz w:val="16"/>
+                      <w:szCs w:val="16"/>
                     </w:rPr>
                   </w:pPr>
                   <w:r>
                     <w:rPr>
                       <w:rFonts w:ascii="Times New Roman" w:hAnsi="Times New Roman" w:cs="Times New Roman"/>
+                      <w:sz w:val="16"/>
+                      <w:szCs w:val="16"/>
                     </w:rPr>
                     <w:t>14</w:t>
                   </w:r>
@@ -1819,19 +1982,24 @@
               </w:tc>
               <w:tc>
                 <w:tcPr>
-                  <w:tcW w:w="1464" w:type="dxa"/>
+                  <w:tcW w:w="1025" w:type="dxa"/>
                 </w:tcPr>
                 <w:p>
                   <w:pPr>
                     <w:pStyle w:val="Listeafsnit"/>
                     <w:ind w:left="0"/>
-                    <w:rPr>
-                      <w:rFonts w:ascii="Times New Roman" w:hAnsi="Times New Roman" w:cs="Times New Roman"/>
+                    <w:jc w:val="center"/>
+                    <w:rPr>
+                      <w:rFonts w:ascii="Times New Roman" w:hAnsi="Times New Roman" w:cs="Times New Roman"/>
+                      <w:sz w:val="16"/>
+                      <w:szCs w:val="16"/>
                     </w:rPr>
                   </w:pPr>
                   <w:r>
                     <w:rPr>
                       <w:rFonts w:ascii="Times New Roman" w:hAnsi="Times New Roman" w:cs="Times New Roman"/>
+                      <w:sz w:val="16"/>
+                      <w:szCs w:val="16"/>
                     </w:rPr>
                     <w:t>3</w:t>
                   </w:r>
@@ -1839,19 +2007,24 @@
               </w:tc>
               <w:tc>
                 <w:tcPr>
-                  <w:tcW w:w="1464" w:type="dxa"/>
+                  <w:tcW w:w="685" w:type="dxa"/>
                 </w:tcPr>
                 <w:p>
                   <w:pPr>
                     <w:pStyle w:val="Listeafsnit"/>
                     <w:ind w:left="0"/>
-                    <w:rPr>
-                      <w:rFonts w:ascii="Times New Roman" w:hAnsi="Times New Roman" w:cs="Times New Roman"/>
+                    <w:jc w:val="center"/>
+                    <w:rPr>
+                      <w:rFonts w:ascii="Times New Roman" w:hAnsi="Times New Roman" w:cs="Times New Roman"/>
+                      <w:sz w:val="16"/>
+                      <w:szCs w:val="16"/>
                     </w:rPr>
                   </w:pPr>
                   <w:r>
                     <w:rPr>
                       <w:rFonts w:ascii="Times New Roman" w:hAnsi="Times New Roman" w:cs="Times New Roman"/>
+                      <w:sz w:val="16"/>
+                      <w:szCs w:val="16"/>
                     </w:rPr>
                     <w:t>2</w:t>
                   </w:r>
@@ -1861,19 +2034,24 @@
             <w:tr>
               <w:tc>
                 <w:tcPr>
-                  <w:tcW w:w="1464" w:type="dxa"/>
+                  <w:tcW w:w="860" w:type="dxa"/>
                 </w:tcPr>
                 <w:p>
                   <w:pPr>
                     <w:pStyle w:val="Listeafsnit"/>
                     <w:ind w:left="0"/>
-                    <w:rPr>
-                      <w:rFonts w:ascii="Times New Roman" w:hAnsi="Times New Roman" w:cs="Times New Roman"/>
+                    <w:jc w:val="center"/>
+                    <w:rPr>
+                      <w:rFonts w:ascii="Times New Roman" w:hAnsi="Times New Roman" w:cs="Times New Roman"/>
+                      <w:sz w:val="16"/>
+                      <w:szCs w:val="16"/>
                     </w:rPr>
                   </w:pPr>
                   <w:r>
                     <w:rPr>
                       <w:rFonts w:ascii="Times New Roman" w:hAnsi="Times New Roman" w:cs="Times New Roman"/>
+                      <w:sz w:val="16"/>
+                      <w:szCs w:val="16"/>
                     </w:rPr>
                     <w:t>17</w:t>
                   </w:r>
@@ -1881,19 +2059,24 @@
               </w:tc>
               <w:tc>
                 <w:tcPr>
-                  <w:tcW w:w="1464" w:type="dxa"/>
+                  <w:tcW w:w="1025" w:type="dxa"/>
                 </w:tcPr>
                 <w:p>
                   <w:pPr>
                     <w:pStyle w:val="Listeafsnit"/>
                     <w:ind w:left="0"/>
-                    <w:rPr>
-                      <w:rFonts w:ascii="Times New Roman" w:hAnsi="Times New Roman" w:cs="Times New Roman"/>
+                    <w:jc w:val="center"/>
+                    <w:rPr>
+                      <w:rFonts w:ascii="Times New Roman" w:hAnsi="Times New Roman" w:cs="Times New Roman"/>
+                      <w:sz w:val="16"/>
+                      <w:szCs w:val="16"/>
                     </w:rPr>
                   </w:pPr>
                   <w:r>
                     <w:rPr>
                       <w:rFonts w:ascii="Times New Roman" w:hAnsi="Times New Roman" w:cs="Times New Roman"/>
+                      <w:sz w:val="16"/>
+                      <w:szCs w:val="16"/>
                     </w:rPr>
                     <w:t>4</w:t>
                   </w:r>
@@ -1901,19 +2084,24 @@
               </w:tc>
               <w:tc>
                 <w:tcPr>
-                  <w:tcW w:w="1464" w:type="dxa"/>
+                  <w:tcW w:w="685" w:type="dxa"/>
                 </w:tcPr>
                 <w:p>
                   <w:pPr>
                     <w:pStyle w:val="Listeafsnit"/>
                     <w:ind w:left="0"/>
-                    <w:rPr>
-                      <w:rFonts w:ascii="Times New Roman" w:hAnsi="Times New Roman" w:cs="Times New Roman"/>
+                    <w:jc w:val="center"/>
+                    <w:rPr>
+                      <w:rFonts w:ascii="Times New Roman" w:hAnsi="Times New Roman" w:cs="Times New Roman"/>
+                      <w:sz w:val="16"/>
+                      <w:szCs w:val="16"/>
                     </w:rPr>
                   </w:pPr>
                   <w:r>
                     <w:rPr>
                       <w:rFonts w:ascii="Times New Roman" w:hAnsi="Times New Roman" w:cs="Times New Roman"/>
+                      <w:sz w:val="16"/>
+                      <w:szCs w:val="16"/>
                     </w:rPr>
                     <w:t>1</w:t>
                   </w:r>
@@ -1923,19 +2111,24 @@
             <w:tr>
               <w:tc>
                 <w:tcPr>
-                  <w:tcW w:w="1464" w:type="dxa"/>
+                  <w:tcW w:w="860" w:type="dxa"/>
                 </w:tcPr>
                 <w:p>
                   <w:pPr>
                     <w:pStyle w:val="Listeafsnit"/>
                     <w:ind w:left="0"/>
-                    <w:rPr>
-                      <w:rFonts w:ascii="Times New Roman" w:hAnsi="Times New Roman" w:cs="Times New Roman"/>
+                    <w:jc w:val="center"/>
+                    <w:rPr>
+                      <w:rFonts w:ascii="Times New Roman" w:hAnsi="Times New Roman" w:cs="Times New Roman"/>
+                      <w:sz w:val="16"/>
+                      <w:szCs w:val="16"/>
                     </w:rPr>
                   </w:pPr>
                   <w:r>
                     <w:rPr>
                       <w:rFonts w:ascii="Times New Roman" w:hAnsi="Times New Roman" w:cs="Times New Roman"/>
+                      <w:sz w:val="16"/>
+                      <w:szCs w:val="16"/>
                     </w:rPr>
                     <w:t>21</w:t>
                   </w:r>
@@ -1943,19 +2136,24 @@
               </w:tc>
               <w:tc>
                 <w:tcPr>
-                  <w:tcW w:w="1464" w:type="dxa"/>
+                  <w:tcW w:w="1025" w:type="dxa"/>
                 </w:tcPr>
                 <w:p>
                   <w:pPr>
                     <w:pStyle w:val="Listeafsnit"/>
                     <w:ind w:left="0"/>
-                    <w:rPr>
-                      <w:rFonts w:ascii="Times New Roman" w:hAnsi="Times New Roman" w:cs="Times New Roman"/>
+                    <w:jc w:val="center"/>
+                    <w:rPr>
+                      <w:rFonts w:ascii="Times New Roman" w:hAnsi="Times New Roman" w:cs="Times New Roman"/>
+                      <w:sz w:val="16"/>
+                      <w:szCs w:val="16"/>
                     </w:rPr>
                   </w:pPr>
                   <w:r>
                     <w:rPr>
                       <w:rFonts w:ascii="Times New Roman" w:hAnsi="Times New Roman" w:cs="Times New Roman"/>
+                      <w:sz w:val="16"/>
+                      <w:szCs w:val="16"/>
                     </w:rPr>
                     <w:t>3</w:t>
                   </w:r>
@@ -1963,19 +2161,24 @@
               </w:tc>
               <w:tc>
                 <w:tcPr>
-                  <w:tcW w:w="1464" w:type="dxa"/>
+                  <w:tcW w:w="685" w:type="dxa"/>
                 </w:tcPr>
                 <w:p>
                   <w:pPr>
                     <w:pStyle w:val="Listeafsnit"/>
                     <w:ind w:left="0"/>
-                    <w:rPr>
-                      <w:rFonts w:ascii="Times New Roman" w:hAnsi="Times New Roman" w:cs="Times New Roman"/>
+                    <w:jc w:val="center"/>
+                    <w:rPr>
+                      <w:rFonts w:ascii="Times New Roman" w:hAnsi="Times New Roman" w:cs="Times New Roman"/>
+                      <w:sz w:val="16"/>
+                      <w:szCs w:val="16"/>
                     </w:rPr>
                   </w:pPr>
                   <w:r>
                     <w:rPr>
                       <w:rFonts w:ascii="Times New Roman" w:hAnsi="Times New Roman" w:cs="Times New Roman"/>
+                      <w:sz w:val="16"/>
+                      <w:szCs w:val="16"/>
                     </w:rPr>
                     <w:t>0</w:t>
                   </w:r>
@@ -1985,19 +2188,24 @@
             <w:tr>
               <w:tc>
                 <w:tcPr>
-                  <w:tcW w:w="1464" w:type="dxa"/>
+                  <w:tcW w:w="860" w:type="dxa"/>
                 </w:tcPr>
                 <w:p>
                   <w:pPr>
                     <w:pStyle w:val="Listeafsnit"/>
                     <w:ind w:left="0"/>
-                    <w:rPr>
-                      <w:rFonts w:ascii="Times New Roman" w:hAnsi="Times New Roman" w:cs="Times New Roman"/>
+                    <w:jc w:val="center"/>
+                    <w:rPr>
+                      <w:rFonts w:ascii="Times New Roman" w:hAnsi="Times New Roman" w:cs="Times New Roman"/>
+                      <w:sz w:val="16"/>
+                      <w:szCs w:val="16"/>
                     </w:rPr>
                   </w:pPr>
                   <w:r>
                     <w:rPr>
                       <w:rFonts w:ascii="Times New Roman" w:hAnsi="Times New Roman" w:cs="Times New Roman"/>
+                      <w:sz w:val="16"/>
+                      <w:szCs w:val="16"/>
                     </w:rPr>
                     <w:t>23</w:t>
                   </w:r>
@@ -2005,19 +2213,24 @@
               </w:tc>
               <w:tc>
                 <w:tcPr>
-                  <w:tcW w:w="1464" w:type="dxa"/>
+                  <w:tcW w:w="1025" w:type="dxa"/>
                 </w:tcPr>
                 <w:p>
                   <w:pPr>
                     <w:pStyle w:val="Listeafsnit"/>
                     <w:ind w:left="0"/>
-                    <w:rPr>
-                      <w:rFonts w:ascii="Times New Roman" w:hAnsi="Times New Roman" w:cs="Times New Roman"/>
+                    <w:jc w:val="center"/>
+                    <w:rPr>
+                      <w:rFonts w:ascii="Times New Roman" w:hAnsi="Times New Roman" w:cs="Times New Roman"/>
+                      <w:sz w:val="16"/>
+                      <w:szCs w:val="16"/>
                     </w:rPr>
                   </w:pPr>
                   <w:r>
                     <w:rPr>
                       <w:rFonts w:ascii="Times New Roman" w:hAnsi="Times New Roman" w:cs="Times New Roman"/>
+                      <w:sz w:val="16"/>
+                      <w:szCs w:val="16"/>
                     </w:rPr>
                     <w:t>0</w:t>
                   </w:r>
@@ -2025,19 +2238,24 @@
               </w:tc>
               <w:tc>
                 <w:tcPr>
-                  <w:tcW w:w="1464" w:type="dxa"/>
+                  <w:tcW w:w="685" w:type="dxa"/>
                 </w:tcPr>
                 <w:p>
                   <w:pPr>
                     <w:pStyle w:val="Listeafsnit"/>
                     <w:ind w:left="0"/>
-                    <w:rPr>
-                      <w:rFonts w:ascii="Times New Roman" w:hAnsi="Times New Roman" w:cs="Times New Roman"/>
+                    <w:jc w:val="center"/>
+                    <w:rPr>
+                      <w:rFonts w:ascii="Times New Roman" w:hAnsi="Times New Roman" w:cs="Times New Roman"/>
+                      <w:sz w:val="16"/>
+                      <w:szCs w:val="16"/>
                     </w:rPr>
                   </w:pPr>
                   <w:r>
                     <w:rPr>
                       <w:rFonts w:ascii="Times New Roman" w:hAnsi="Times New Roman" w:cs="Times New Roman"/>
+                      <w:sz w:val="16"/>
+                      <w:szCs w:val="16"/>
                     </w:rPr>
                     <w:t>1</w:t>
                   </w:r>
@@ -2235,8 +2453,20 @@
         </w:tc>
       </w:tr>
     </w:tbl>
-    <w:p/>
-    <w:p/>
+    <w:p>
+      <w:pPr>
+        <w:rPr>
+          <w:rFonts w:ascii="Times New Roman" w:hAnsi="Times New Roman" w:cs="Times New Roman"/>
+        </w:rPr>
+      </w:pPr>
+    </w:p>
+    <w:p>
+      <w:pPr>
+        <w:rPr>
+          <w:rFonts w:ascii="Times New Roman" w:hAnsi="Times New Roman" w:cs="Times New Roman"/>
+        </w:rPr>
+      </w:pPr>
+    </w:p>
     <w:p>
       <w:pPr>
         <w:pStyle w:val="Overskrift3"/>
@@ -2252,7 +2482,6 @@
           <w:sz w:val="36"/>
           <w:szCs w:val="36"/>
         </w:rPr>
-        <w:lastRenderedPageBreak/>
         <w:t>Serie 3:</w:t>
       </w:r>
     </w:p>
@@ -2275,24 +2504,21 @@
         <w:tc>
           <w:tcPr>
             <w:tcW w:w="1709" w:type="dxa"/>
-          </w:tcPr>
-          <w:p>
-            <w:pPr>
-              <w:rPr>
-                <w:rFonts w:ascii="Times New Roman" w:hAnsi="Times New Roman" w:cs="Times New Roman"/>
-                <w:b/>
-                <w:bCs/>
-                <w:sz w:val="28"/>
-                <w:szCs w:val="28"/>
-              </w:rPr>
-            </w:pPr>
-            <w:r>
-              <w:rPr>
-                <w:rFonts w:ascii="Times New Roman" w:hAnsi="Times New Roman" w:cs="Times New Roman"/>
-                <w:b/>
-                <w:bCs/>
-                <w:sz w:val="28"/>
-                <w:szCs w:val="28"/>
+            <w:shd w:val="clear" w:color="auto" w:fill="DEEAF6" w:themeFill="accent5" w:themeFillTint="33"/>
+          </w:tcPr>
+          <w:p>
+            <w:pPr>
+              <w:rPr>
+                <w:rFonts w:ascii="Times New Roman" w:hAnsi="Times New Roman" w:cs="Times New Roman"/>
+                <w:b/>
+                <w:bCs/>
+              </w:rPr>
+            </w:pPr>
+            <w:r>
+              <w:rPr>
+                <w:rFonts w:ascii="Times New Roman" w:hAnsi="Times New Roman" w:cs="Times New Roman"/>
+                <w:b/>
+                <w:bCs/>
               </w:rPr>
               <w:t>Graf type:</w:t>
             </w:r>
@@ -2301,24 +2527,21 @@
         <w:tc>
           <w:tcPr>
             <w:tcW w:w="4387" w:type="dxa"/>
-          </w:tcPr>
-          <w:p>
-            <w:pPr>
-              <w:rPr>
-                <w:rFonts w:ascii="Times New Roman" w:hAnsi="Times New Roman" w:cs="Times New Roman"/>
-                <w:b/>
-                <w:bCs/>
-                <w:sz w:val="28"/>
-                <w:szCs w:val="28"/>
-              </w:rPr>
-            </w:pPr>
-            <w:r>
-              <w:rPr>
-                <w:rFonts w:ascii="Times New Roman" w:hAnsi="Times New Roman" w:cs="Times New Roman"/>
-                <w:b/>
-                <w:bCs/>
-                <w:sz w:val="28"/>
-                <w:szCs w:val="28"/>
+            <w:shd w:val="clear" w:color="auto" w:fill="DEEAF6" w:themeFill="accent5" w:themeFillTint="33"/>
+          </w:tcPr>
+          <w:p>
+            <w:pPr>
+              <w:rPr>
+                <w:rFonts w:ascii="Times New Roman" w:hAnsi="Times New Roman" w:cs="Times New Roman"/>
+                <w:b/>
+                <w:bCs/>
+              </w:rPr>
+            </w:pPr>
+            <w:r>
+              <w:rPr>
+                <w:rFonts w:ascii="Times New Roman" w:hAnsi="Times New Roman" w:cs="Times New Roman"/>
+                <w:b/>
+                <w:bCs/>
               </w:rPr>
               <w:t>Cirkel diagram</w:t>
             </w:r>
@@ -2327,24 +2550,21 @@
         <w:tc>
           <w:tcPr>
             <w:tcW w:w="4253" w:type="dxa"/>
-          </w:tcPr>
-          <w:p>
-            <w:pPr>
-              <w:rPr>
-                <w:rFonts w:ascii="Times New Roman" w:hAnsi="Times New Roman" w:cs="Times New Roman"/>
-                <w:b/>
-                <w:bCs/>
-                <w:sz w:val="28"/>
-                <w:szCs w:val="28"/>
-              </w:rPr>
-            </w:pPr>
-            <w:r>
-              <w:rPr>
-                <w:rFonts w:ascii="Times New Roman" w:hAnsi="Times New Roman" w:cs="Times New Roman"/>
-                <w:b/>
-                <w:bCs/>
-                <w:sz w:val="28"/>
-                <w:szCs w:val="28"/>
+            <w:shd w:val="clear" w:color="auto" w:fill="DEEAF6" w:themeFill="accent5" w:themeFillTint="33"/>
+          </w:tcPr>
+          <w:p>
+            <w:pPr>
+              <w:rPr>
+                <w:rFonts w:ascii="Times New Roman" w:hAnsi="Times New Roman" w:cs="Times New Roman"/>
+                <w:b/>
+                <w:bCs/>
+              </w:rPr>
+            </w:pPr>
+            <w:r>
+              <w:rPr>
+                <w:rFonts w:ascii="Times New Roman" w:hAnsi="Times New Roman" w:cs="Times New Roman"/>
+                <w:b/>
+                <w:bCs/>
               </w:rPr>
               <w:t>Brugers tanker</w:t>
             </w:r>
@@ -2505,7 +2725,14 @@
               <w:rPr>
                 <w:rFonts w:ascii="Times New Roman" w:hAnsi="Times New Roman" w:cs="Times New Roman"/>
               </w:rPr>
-              <w:t xml:space="preserve">Brugeren har ført en blære dagbog for de seneste 4 uger, med fokus på hvor mange uheld de har haft om dagen. Brugeren sammenligner første uge med nuværende uge. </w:t>
+              <w:t xml:space="preserve">Brugeren har ført en blære dagbog for de seneste 4 uger, med fokus på hvor mange uheld de har haft om dagen. Brugeren </w:t>
+            </w:r>
+            <w:r>
+              <w:rPr>
+                <w:rFonts w:ascii="Times New Roman" w:hAnsi="Times New Roman" w:cs="Times New Roman"/>
+              </w:rPr>
+              <w:lastRenderedPageBreak/>
+              <w:t xml:space="preserve">sammenligner første uge med nuværende uge. </w:t>
             </w:r>
           </w:p>
         </w:tc>
@@ -2788,8 +3015,20 @@
         </w:tc>
       </w:tr>
     </w:tbl>
-    <w:p/>
-    <w:p/>
+    <w:p>
+      <w:pPr>
+        <w:rPr>
+          <w:rFonts w:ascii="Times New Roman" w:hAnsi="Times New Roman" w:cs="Times New Roman"/>
+        </w:rPr>
+      </w:pPr>
+    </w:p>
+    <w:p>
+      <w:pPr>
+        <w:rPr>
+          <w:rFonts w:ascii="Times New Roman" w:hAnsi="Times New Roman" w:cs="Times New Roman"/>
+        </w:rPr>
+      </w:pPr>
+    </w:p>
     <w:p>
       <w:pPr>
         <w:pStyle w:val="Overskrift3"/>
@@ -2817,8 +3056,8 @@
       </w:tblPr>
       <w:tblGrid>
         <w:gridCol w:w="1709"/>
-        <w:gridCol w:w="4473"/>
-        <w:gridCol w:w="4167"/>
+        <w:gridCol w:w="4474"/>
+        <w:gridCol w:w="4166"/>
       </w:tblGrid>
       <w:tr>
         <w:trPr>
@@ -2827,24 +3066,21 @@
         <w:tc>
           <w:tcPr>
             <w:tcW w:w="1704" w:type="dxa"/>
-          </w:tcPr>
-          <w:p>
-            <w:pPr>
-              <w:rPr>
-                <w:rFonts w:ascii="Times New Roman" w:hAnsi="Times New Roman" w:cs="Times New Roman"/>
-                <w:b/>
-                <w:bCs/>
-                <w:sz w:val="28"/>
-                <w:szCs w:val="28"/>
-              </w:rPr>
-            </w:pPr>
-            <w:r>
-              <w:rPr>
-                <w:rFonts w:ascii="Times New Roman" w:hAnsi="Times New Roman" w:cs="Times New Roman"/>
-                <w:b/>
-                <w:bCs/>
-                <w:sz w:val="28"/>
-                <w:szCs w:val="28"/>
+            <w:shd w:val="clear" w:color="auto" w:fill="DEEAF6" w:themeFill="accent5" w:themeFillTint="33"/>
+          </w:tcPr>
+          <w:p>
+            <w:pPr>
+              <w:rPr>
+                <w:rFonts w:ascii="Times New Roman" w:hAnsi="Times New Roman" w:cs="Times New Roman"/>
+                <w:b/>
+                <w:bCs/>
+              </w:rPr>
+            </w:pPr>
+            <w:r>
+              <w:rPr>
+                <w:rFonts w:ascii="Times New Roman" w:hAnsi="Times New Roman" w:cs="Times New Roman"/>
+                <w:b/>
+                <w:bCs/>
               </w:rPr>
               <w:t>Graf type</w:t>
             </w:r>
@@ -2853,24 +3089,21 @@
         <w:tc>
           <w:tcPr>
             <w:tcW w:w="4475" w:type="dxa"/>
-          </w:tcPr>
-          <w:p>
-            <w:pPr>
-              <w:rPr>
-                <w:rFonts w:ascii="Times New Roman" w:hAnsi="Times New Roman" w:cs="Times New Roman"/>
-                <w:b/>
-                <w:bCs/>
-                <w:sz w:val="28"/>
-                <w:szCs w:val="28"/>
-              </w:rPr>
-            </w:pPr>
-            <w:r>
-              <w:rPr>
-                <w:rFonts w:ascii="Times New Roman" w:hAnsi="Times New Roman" w:cs="Times New Roman"/>
-                <w:b/>
-                <w:bCs/>
-                <w:sz w:val="28"/>
-                <w:szCs w:val="28"/>
+            <w:shd w:val="clear" w:color="auto" w:fill="DEEAF6" w:themeFill="accent5" w:themeFillTint="33"/>
+          </w:tcPr>
+          <w:p>
+            <w:pPr>
+              <w:rPr>
+                <w:rFonts w:ascii="Times New Roman" w:hAnsi="Times New Roman" w:cs="Times New Roman"/>
+                <w:b/>
+                <w:bCs/>
+              </w:rPr>
+            </w:pPr>
+            <w:r>
+              <w:rPr>
+                <w:rFonts w:ascii="Times New Roman" w:hAnsi="Times New Roman" w:cs="Times New Roman"/>
+                <w:b/>
+                <w:bCs/>
               </w:rPr>
               <w:t>Linje graf / sprednings plot</w:t>
             </w:r>
@@ -2879,20 +3112,19 @@
         <w:tc>
           <w:tcPr>
             <w:tcW w:w="4170" w:type="dxa"/>
-          </w:tcPr>
-          <w:p>
-            <w:pPr>
-              <w:rPr>
-                <w:rFonts w:ascii="Times New Roman" w:hAnsi="Times New Roman" w:cs="Times New Roman"/>
-              </w:rPr>
-            </w:pPr>
-            <w:r>
-              <w:rPr>
-                <w:rFonts w:ascii="Times New Roman" w:hAnsi="Times New Roman" w:cs="Times New Roman"/>
-                <w:b/>
-                <w:bCs/>
-                <w:sz w:val="28"/>
-                <w:szCs w:val="28"/>
+            <w:shd w:val="clear" w:color="auto" w:fill="DEEAF6" w:themeFill="accent5" w:themeFillTint="33"/>
+          </w:tcPr>
+          <w:p>
+            <w:pPr>
+              <w:rPr>
+                <w:rFonts w:ascii="Times New Roman" w:hAnsi="Times New Roman" w:cs="Times New Roman"/>
+              </w:rPr>
+            </w:pPr>
+            <w:r>
+              <w:rPr>
+                <w:rFonts w:ascii="Times New Roman" w:hAnsi="Times New Roman" w:cs="Times New Roman"/>
+                <w:b/>
+                <w:bCs/>
               </w:rPr>
               <w:t>Brugers tanker</w:t>
             </w:r>
@@ -3072,7 +3304,7 @@
       </w:tr>
       <w:tr>
         <w:trPr>
-          <w:trHeight w:val="1270"/>
+          <w:trHeight w:val="3270"/>
         </w:trPr>
         <w:tc>
           <w:tcPr>
@@ -3158,50 +3390,69 @@
             <w:tblPr>
               <w:tblStyle w:val="Tabel-Gitter"/>
               <w:tblW w:w="0" w:type="auto"/>
-              <w:tblInd w:w="720" w:type="dxa"/>
+              <w:tblInd w:w="1903" w:type="dxa"/>
               <w:tblLook w:val="04A0" w:firstRow="1" w:lastRow="0" w:firstColumn="1" w:lastColumn="0" w:noHBand="0" w:noVBand="1"/>
             </w:tblPr>
             <w:tblGrid>
-              <w:gridCol w:w="1578"/>
-              <w:gridCol w:w="1454"/>
+              <w:gridCol w:w="741"/>
+              <w:gridCol w:w="695"/>
             </w:tblGrid>
             <w:tr>
               <w:tc>
                 <w:tcPr>
-                  <w:tcW w:w="2196" w:type="dxa"/>
+                  <w:tcW w:w="741" w:type="dxa"/>
+                  <w:shd w:val="clear" w:color="auto" w:fill="DEEAF6" w:themeFill="accent5" w:themeFillTint="33"/>
                 </w:tcPr>
                 <w:p>
                   <w:pPr>
                     <w:pStyle w:val="Listeafsnit"/>
                     <w:ind w:left="0"/>
-                    <w:rPr>
-                      <w:rFonts w:ascii="Times New Roman" w:hAnsi="Times New Roman" w:cs="Times New Roman"/>
+                    <w:jc w:val="center"/>
+                    <w:rPr>
+                      <w:rFonts w:ascii="Times New Roman" w:hAnsi="Times New Roman" w:cs="Times New Roman"/>
+                      <w:b/>
+                      <w:bCs/>
+                      <w:sz w:val="16"/>
+                      <w:szCs w:val="16"/>
                     </w:rPr>
                   </w:pPr>
                   <w:r>
                     <w:rPr>
                       <w:rFonts w:ascii="Times New Roman" w:hAnsi="Times New Roman" w:cs="Times New Roman"/>
-                    </w:rPr>
-                    <w:lastRenderedPageBreak/>
+                      <w:b/>
+                      <w:bCs/>
+                      <w:sz w:val="16"/>
+                      <w:szCs w:val="16"/>
+                    </w:rPr>
                     <w:t>Dag</w:t>
                   </w:r>
                 </w:p>
               </w:tc>
               <w:tc>
                 <w:tcPr>
-                  <w:tcW w:w="2196" w:type="dxa"/>
+                  <w:tcW w:w="695" w:type="dxa"/>
+                  <w:shd w:val="clear" w:color="auto" w:fill="DEEAF6" w:themeFill="accent5" w:themeFillTint="33"/>
                 </w:tcPr>
                 <w:p>
                   <w:pPr>
                     <w:pStyle w:val="Listeafsnit"/>
                     <w:ind w:left="0"/>
-                    <w:rPr>
-                      <w:rFonts w:ascii="Times New Roman" w:hAnsi="Times New Roman" w:cs="Times New Roman"/>
+                    <w:jc w:val="center"/>
+                    <w:rPr>
+                      <w:rFonts w:ascii="Times New Roman" w:hAnsi="Times New Roman" w:cs="Times New Roman"/>
+                      <w:b/>
+                      <w:bCs/>
+                      <w:sz w:val="16"/>
+                      <w:szCs w:val="16"/>
                     </w:rPr>
                   </w:pPr>
                   <w:r>
                     <w:rPr>
                       <w:rFonts w:ascii="Times New Roman" w:hAnsi="Times New Roman" w:cs="Times New Roman"/>
+                      <w:b/>
+                      <w:bCs/>
+                      <w:sz w:val="16"/>
+                      <w:szCs w:val="16"/>
                     </w:rPr>
                     <w:t>Score</w:t>
                   </w:r>
@@ -3211,19 +3462,24 @@
             <w:tr>
               <w:tc>
                 <w:tcPr>
-                  <w:tcW w:w="2196" w:type="dxa"/>
+                  <w:tcW w:w="741" w:type="dxa"/>
                 </w:tcPr>
                 <w:p>
                   <w:pPr>
                     <w:pStyle w:val="Listeafsnit"/>
                     <w:ind w:left="0"/>
-                    <w:rPr>
-                      <w:rFonts w:ascii="Times New Roman" w:hAnsi="Times New Roman" w:cs="Times New Roman"/>
+                    <w:jc w:val="center"/>
+                    <w:rPr>
+                      <w:rFonts w:ascii="Times New Roman" w:hAnsi="Times New Roman" w:cs="Times New Roman"/>
+                      <w:sz w:val="16"/>
+                      <w:szCs w:val="16"/>
                     </w:rPr>
                   </w:pPr>
                   <w:r>
                     <w:rPr>
                       <w:rFonts w:ascii="Times New Roman" w:hAnsi="Times New Roman" w:cs="Times New Roman"/>
+                      <w:sz w:val="16"/>
+                      <w:szCs w:val="16"/>
                     </w:rPr>
                     <w:t>Mandag</w:t>
                   </w:r>
@@ -3231,19 +3487,24 @@
               </w:tc>
               <w:tc>
                 <w:tcPr>
-                  <w:tcW w:w="2196" w:type="dxa"/>
+                  <w:tcW w:w="695" w:type="dxa"/>
                 </w:tcPr>
                 <w:p>
                   <w:pPr>
                     <w:pStyle w:val="Listeafsnit"/>
                     <w:ind w:left="0"/>
-                    <w:rPr>
-                      <w:rFonts w:ascii="Times New Roman" w:hAnsi="Times New Roman" w:cs="Times New Roman"/>
+                    <w:jc w:val="center"/>
+                    <w:rPr>
+                      <w:rFonts w:ascii="Times New Roman" w:hAnsi="Times New Roman" w:cs="Times New Roman"/>
+                      <w:sz w:val="16"/>
+                      <w:szCs w:val="16"/>
                     </w:rPr>
                   </w:pPr>
                   <w:r>
                     <w:rPr>
                       <w:rFonts w:ascii="Times New Roman" w:hAnsi="Times New Roman" w:cs="Times New Roman"/>
+                      <w:sz w:val="16"/>
+                      <w:szCs w:val="16"/>
                     </w:rPr>
                     <w:t>2</w:t>
                   </w:r>
@@ -3253,19 +3514,24 @@
             <w:tr>
               <w:tc>
                 <w:tcPr>
-                  <w:tcW w:w="2196" w:type="dxa"/>
+                  <w:tcW w:w="741" w:type="dxa"/>
                 </w:tcPr>
                 <w:p>
                   <w:pPr>
                     <w:pStyle w:val="Listeafsnit"/>
                     <w:ind w:left="0"/>
-                    <w:rPr>
-                      <w:rFonts w:ascii="Times New Roman" w:hAnsi="Times New Roman" w:cs="Times New Roman"/>
+                    <w:jc w:val="center"/>
+                    <w:rPr>
+                      <w:rFonts w:ascii="Times New Roman" w:hAnsi="Times New Roman" w:cs="Times New Roman"/>
+                      <w:sz w:val="16"/>
+                      <w:szCs w:val="16"/>
                     </w:rPr>
                   </w:pPr>
                   <w:r>
                     <w:rPr>
                       <w:rFonts w:ascii="Times New Roman" w:hAnsi="Times New Roman" w:cs="Times New Roman"/>
+                      <w:sz w:val="16"/>
+                      <w:szCs w:val="16"/>
                     </w:rPr>
                     <w:t>Tirsdag</w:t>
                   </w:r>
@@ -3273,19 +3539,24 @@
               </w:tc>
               <w:tc>
                 <w:tcPr>
-                  <w:tcW w:w="2196" w:type="dxa"/>
+                  <w:tcW w:w="695" w:type="dxa"/>
                 </w:tcPr>
                 <w:p>
                   <w:pPr>
                     <w:pStyle w:val="Listeafsnit"/>
                     <w:ind w:left="0"/>
-                    <w:rPr>
-                      <w:rFonts w:ascii="Times New Roman" w:hAnsi="Times New Roman" w:cs="Times New Roman"/>
+                    <w:jc w:val="center"/>
+                    <w:rPr>
+                      <w:rFonts w:ascii="Times New Roman" w:hAnsi="Times New Roman" w:cs="Times New Roman"/>
+                      <w:sz w:val="16"/>
+                      <w:szCs w:val="16"/>
                     </w:rPr>
                   </w:pPr>
                   <w:r>
                     <w:rPr>
                       <w:rFonts w:ascii="Times New Roman" w:hAnsi="Times New Roman" w:cs="Times New Roman"/>
+                      <w:sz w:val="16"/>
+                      <w:szCs w:val="16"/>
                     </w:rPr>
                     <w:t>1</w:t>
                   </w:r>
@@ -3295,19 +3566,24 @@
             <w:tr>
               <w:tc>
                 <w:tcPr>
-                  <w:tcW w:w="2196" w:type="dxa"/>
+                  <w:tcW w:w="741" w:type="dxa"/>
                 </w:tcPr>
                 <w:p>
                   <w:pPr>
                     <w:pStyle w:val="Listeafsnit"/>
                     <w:ind w:left="0"/>
-                    <w:rPr>
-                      <w:rFonts w:ascii="Times New Roman" w:hAnsi="Times New Roman" w:cs="Times New Roman"/>
+                    <w:jc w:val="center"/>
+                    <w:rPr>
+                      <w:rFonts w:ascii="Times New Roman" w:hAnsi="Times New Roman" w:cs="Times New Roman"/>
+                      <w:sz w:val="16"/>
+                      <w:szCs w:val="16"/>
                     </w:rPr>
                   </w:pPr>
                   <w:r>
                     <w:rPr>
                       <w:rFonts w:ascii="Times New Roman" w:hAnsi="Times New Roman" w:cs="Times New Roman"/>
+                      <w:sz w:val="16"/>
+                      <w:szCs w:val="16"/>
                     </w:rPr>
                     <w:t>Onsdag</w:t>
                   </w:r>
@@ -3315,19 +3591,24 @@
               </w:tc>
               <w:tc>
                 <w:tcPr>
-                  <w:tcW w:w="2196" w:type="dxa"/>
+                  <w:tcW w:w="695" w:type="dxa"/>
                 </w:tcPr>
                 <w:p>
                   <w:pPr>
                     <w:pStyle w:val="Listeafsnit"/>
                     <w:ind w:left="0"/>
-                    <w:rPr>
-                      <w:rFonts w:ascii="Times New Roman" w:hAnsi="Times New Roman" w:cs="Times New Roman"/>
+                    <w:jc w:val="center"/>
+                    <w:rPr>
+                      <w:rFonts w:ascii="Times New Roman" w:hAnsi="Times New Roman" w:cs="Times New Roman"/>
+                      <w:sz w:val="16"/>
+                      <w:szCs w:val="16"/>
                     </w:rPr>
                   </w:pPr>
                   <w:r>
                     <w:rPr>
                       <w:rFonts w:ascii="Times New Roman" w:hAnsi="Times New Roman" w:cs="Times New Roman"/>
+                      <w:sz w:val="16"/>
+                      <w:szCs w:val="16"/>
                     </w:rPr>
                     <w:t>2</w:t>
                   </w:r>
@@ -3337,19 +3618,24 @@
             <w:tr>
               <w:tc>
                 <w:tcPr>
-                  <w:tcW w:w="2196" w:type="dxa"/>
+                  <w:tcW w:w="741" w:type="dxa"/>
                 </w:tcPr>
                 <w:p>
                   <w:pPr>
                     <w:pStyle w:val="Listeafsnit"/>
                     <w:ind w:left="0"/>
-                    <w:rPr>
-                      <w:rFonts w:ascii="Times New Roman" w:hAnsi="Times New Roman" w:cs="Times New Roman"/>
+                    <w:jc w:val="center"/>
+                    <w:rPr>
+                      <w:rFonts w:ascii="Times New Roman" w:hAnsi="Times New Roman" w:cs="Times New Roman"/>
+                      <w:sz w:val="16"/>
+                      <w:szCs w:val="16"/>
                     </w:rPr>
                   </w:pPr>
                   <w:r>
                     <w:rPr>
                       <w:rFonts w:ascii="Times New Roman" w:hAnsi="Times New Roman" w:cs="Times New Roman"/>
+                      <w:sz w:val="16"/>
+                      <w:szCs w:val="16"/>
                     </w:rPr>
                     <w:t>Torsdag</w:t>
                   </w:r>
@@ -3357,19 +3643,24 @@
               </w:tc>
               <w:tc>
                 <w:tcPr>
-                  <w:tcW w:w="2196" w:type="dxa"/>
+                  <w:tcW w:w="695" w:type="dxa"/>
                 </w:tcPr>
                 <w:p>
                   <w:pPr>
                     <w:pStyle w:val="Listeafsnit"/>
                     <w:ind w:left="0"/>
-                    <w:rPr>
-                      <w:rFonts w:ascii="Times New Roman" w:hAnsi="Times New Roman" w:cs="Times New Roman"/>
+                    <w:jc w:val="center"/>
+                    <w:rPr>
+                      <w:rFonts w:ascii="Times New Roman" w:hAnsi="Times New Roman" w:cs="Times New Roman"/>
+                      <w:sz w:val="16"/>
+                      <w:szCs w:val="16"/>
                     </w:rPr>
                   </w:pPr>
                   <w:r>
                     <w:rPr>
                       <w:rFonts w:ascii="Times New Roman" w:hAnsi="Times New Roman" w:cs="Times New Roman"/>
+                      <w:sz w:val="16"/>
+                      <w:szCs w:val="16"/>
                     </w:rPr>
                     <w:t>3</w:t>
                   </w:r>
@@ -3379,19 +3670,24 @@
             <w:tr>
               <w:tc>
                 <w:tcPr>
-                  <w:tcW w:w="2196" w:type="dxa"/>
+                  <w:tcW w:w="741" w:type="dxa"/>
                 </w:tcPr>
                 <w:p>
                   <w:pPr>
                     <w:pStyle w:val="Listeafsnit"/>
                     <w:ind w:left="0"/>
-                    <w:rPr>
-                      <w:rFonts w:ascii="Times New Roman" w:hAnsi="Times New Roman" w:cs="Times New Roman"/>
+                    <w:jc w:val="center"/>
+                    <w:rPr>
+                      <w:rFonts w:ascii="Times New Roman" w:hAnsi="Times New Roman" w:cs="Times New Roman"/>
+                      <w:sz w:val="16"/>
+                      <w:szCs w:val="16"/>
                     </w:rPr>
                   </w:pPr>
                   <w:r>
                     <w:rPr>
                       <w:rFonts w:ascii="Times New Roman" w:hAnsi="Times New Roman" w:cs="Times New Roman"/>
+                      <w:sz w:val="16"/>
+                      <w:szCs w:val="16"/>
                     </w:rPr>
                     <w:t>Fredag</w:t>
                   </w:r>
@@ -3399,19 +3695,24 @@
               </w:tc>
               <w:tc>
                 <w:tcPr>
-                  <w:tcW w:w="2196" w:type="dxa"/>
+                  <w:tcW w:w="695" w:type="dxa"/>
                 </w:tcPr>
                 <w:p>
                   <w:pPr>
                     <w:pStyle w:val="Listeafsnit"/>
                     <w:ind w:left="0"/>
-                    <w:rPr>
-                      <w:rFonts w:ascii="Times New Roman" w:hAnsi="Times New Roman" w:cs="Times New Roman"/>
+                    <w:jc w:val="center"/>
+                    <w:rPr>
+                      <w:rFonts w:ascii="Times New Roman" w:hAnsi="Times New Roman" w:cs="Times New Roman"/>
+                      <w:sz w:val="16"/>
+                      <w:szCs w:val="16"/>
                     </w:rPr>
                   </w:pPr>
                   <w:r>
                     <w:rPr>
                       <w:rFonts w:ascii="Times New Roman" w:hAnsi="Times New Roman" w:cs="Times New Roman"/>
+                      <w:sz w:val="16"/>
+                      <w:szCs w:val="16"/>
                     </w:rPr>
                     <w:t>1</w:t>
                   </w:r>
@@ -3421,19 +3722,24 @@
             <w:tr>
               <w:tc>
                 <w:tcPr>
-                  <w:tcW w:w="2196" w:type="dxa"/>
+                  <w:tcW w:w="741" w:type="dxa"/>
                 </w:tcPr>
                 <w:p>
                   <w:pPr>
                     <w:pStyle w:val="Listeafsnit"/>
                     <w:ind w:left="0"/>
-                    <w:rPr>
-                      <w:rFonts w:ascii="Times New Roman" w:hAnsi="Times New Roman" w:cs="Times New Roman"/>
+                    <w:jc w:val="center"/>
+                    <w:rPr>
+                      <w:rFonts w:ascii="Times New Roman" w:hAnsi="Times New Roman" w:cs="Times New Roman"/>
+                      <w:sz w:val="16"/>
+                      <w:szCs w:val="16"/>
                     </w:rPr>
                   </w:pPr>
                   <w:r>
                     <w:rPr>
                       <w:rFonts w:ascii="Times New Roman" w:hAnsi="Times New Roman" w:cs="Times New Roman"/>
+                      <w:sz w:val="16"/>
+                      <w:szCs w:val="16"/>
                     </w:rPr>
                     <w:t>Lørdag</w:t>
                   </w:r>
@@ -3441,19 +3747,24 @@
               </w:tc>
               <w:tc>
                 <w:tcPr>
-                  <w:tcW w:w="2196" w:type="dxa"/>
+                  <w:tcW w:w="695" w:type="dxa"/>
                 </w:tcPr>
                 <w:p>
                   <w:pPr>
                     <w:pStyle w:val="Listeafsnit"/>
                     <w:ind w:left="0"/>
-                    <w:rPr>
-                      <w:rFonts w:ascii="Times New Roman" w:hAnsi="Times New Roman" w:cs="Times New Roman"/>
+                    <w:jc w:val="center"/>
+                    <w:rPr>
+                      <w:rFonts w:ascii="Times New Roman" w:hAnsi="Times New Roman" w:cs="Times New Roman"/>
+                      <w:sz w:val="16"/>
+                      <w:szCs w:val="16"/>
                     </w:rPr>
                   </w:pPr>
                   <w:r>
                     <w:rPr>
                       <w:rFonts w:ascii="Times New Roman" w:hAnsi="Times New Roman" w:cs="Times New Roman"/>
+                      <w:sz w:val="16"/>
+                      <w:szCs w:val="16"/>
                     </w:rPr>
                     <w:t>3</w:t>
                   </w:r>
@@ -3463,19 +3774,24 @@
             <w:tr>
               <w:tc>
                 <w:tcPr>
-                  <w:tcW w:w="2196" w:type="dxa"/>
+                  <w:tcW w:w="741" w:type="dxa"/>
                 </w:tcPr>
                 <w:p>
                   <w:pPr>
                     <w:pStyle w:val="Listeafsnit"/>
                     <w:ind w:left="0"/>
-                    <w:rPr>
-                      <w:rFonts w:ascii="Times New Roman" w:hAnsi="Times New Roman" w:cs="Times New Roman"/>
+                    <w:jc w:val="center"/>
+                    <w:rPr>
+                      <w:rFonts w:ascii="Times New Roman" w:hAnsi="Times New Roman" w:cs="Times New Roman"/>
+                      <w:sz w:val="16"/>
+                      <w:szCs w:val="16"/>
                     </w:rPr>
                   </w:pPr>
                   <w:r>
                     <w:rPr>
                       <w:rFonts w:ascii="Times New Roman" w:hAnsi="Times New Roman" w:cs="Times New Roman"/>
+                      <w:sz w:val="16"/>
+                      <w:szCs w:val="16"/>
                     </w:rPr>
                     <w:t>Søndag</w:t>
                   </w:r>
@@ -3483,19 +3799,24 @@
               </w:tc>
               <w:tc>
                 <w:tcPr>
-                  <w:tcW w:w="2196" w:type="dxa"/>
+                  <w:tcW w:w="695" w:type="dxa"/>
                 </w:tcPr>
                 <w:p>
                   <w:pPr>
                     <w:pStyle w:val="Listeafsnit"/>
                     <w:ind w:left="0"/>
-                    <w:rPr>
-                      <w:rFonts w:ascii="Times New Roman" w:hAnsi="Times New Roman" w:cs="Times New Roman"/>
+                    <w:jc w:val="center"/>
+                    <w:rPr>
+                      <w:rFonts w:ascii="Times New Roman" w:hAnsi="Times New Roman" w:cs="Times New Roman"/>
+                      <w:sz w:val="16"/>
+                      <w:szCs w:val="16"/>
                     </w:rPr>
                   </w:pPr>
                   <w:r>
                     <w:rPr>
                       <w:rFonts w:ascii="Times New Roman" w:hAnsi="Times New Roman" w:cs="Times New Roman"/>
+                      <w:sz w:val="16"/>
+                      <w:szCs w:val="16"/>
                     </w:rPr>
                     <w:t>2</w:t>
                   </w:r>
@@ -3505,15 +3826,6 @@
           </w:tbl>
           <w:p>
             <w:pPr>
-              <w:pStyle w:val="Listeafsnit"/>
-              <w:rPr>
-                <w:rFonts w:ascii="Times New Roman" w:hAnsi="Times New Roman" w:cs="Times New Roman"/>
-              </w:rPr>
-            </w:pPr>
-          </w:p>
-          <w:p>
-            <w:pPr>
-              <w:pStyle w:val="Listeafsnit"/>
               <w:rPr>
                 <w:rFonts w:ascii="Times New Roman" w:hAnsi="Times New Roman" w:cs="Times New Roman"/>
               </w:rPr>
@@ -3614,6 +3926,7 @@
               <w:rPr>
                 <w:rFonts w:ascii="Times New Roman" w:hAnsi="Times New Roman" w:cs="Times New Roman"/>
               </w:rPr>
+              <w:lastRenderedPageBreak/>
               <w:t>Hvilken graf foretrækker du?</w:t>
             </w:r>
           </w:p>
@@ -3701,8 +4014,20 @@
         </w:tc>
       </w:tr>
     </w:tbl>
-    <w:p/>
-    <w:p/>
+    <w:p>
+      <w:pPr>
+        <w:rPr>
+          <w:rFonts w:ascii="Times New Roman" w:hAnsi="Times New Roman" w:cs="Times New Roman"/>
+        </w:rPr>
+      </w:pPr>
+    </w:p>
+    <w:p>
+      <w:pPr>
+        <w:rPr>
+          <w:rFonts w:ascii="Times New Roman" w:hAnsi="Times New Roman" w:cs="Times New Roman"/>
+        </w:rPr>
+      </w:pPr>
+    </w:p>
     <w:p>
       <w:pPr>
         <w:pStyle w:val="Overskrift3"/>
@@ -3740,24 +4065,21 @@
         <w:tc>
           <w:tcPr>
             <w:tcW w:w="1709" w:type="dxa"/>
-          </w:tcPr>
-          <w:p>
-            <w:pPr>
-              <w:rPr>
-                <w:rFonts w:ascii="Times New Roman" w:hAnsi="Times New Roman" w:cs="Times New Roman"/>
-                <w:b/>
-                <w:bCs/>
-                <w:sz w:val="28"/>
-                <w:szCs w:val="28"/>
-              </w:rPr>
-            </w:pPr>
-            <w:r>
-              <w:rPr>
-                <w:rFonts w:ascii="Times New Roman" w:hAnsi="Times New Roman" w:cs="Times New Roman"/>
-                <w:b/>
-                <w:bCs/>
-                <w:sz w:val="28"/>
-                <w:szCs w:val="28"/>
+            <w:shd w:val="clear" w:color="auto" w:fill="DEEAF6" w:themeFill="accent5" w:themeFillTint="33"/>
+          </w:tcPr>
+          <w:p>
+            <w:pPr>
+              <w:rPr>
+                <w:rFonts w:ascii="Times New Roman" w:hAnsi="Times New Roman" w:cs="Times New Roman"/>
+                <w:b/>
+                <w:bCs/>
+              </w:rPr>
+            </w:pPr>
+            <w:r>
+              <w:rPr>
+                <w:rFonts w:ascii="Times New Roman" w:hAnsi="Times New Roman" w:cs="Times New Roman"/>
+                <w:b/>
+                <w:bCs/>
               </w:rPr>
               <w:t>Graf type</w:t>
             </w:r>
@@ -3766,24 +4088,21 @@
         <w:tc>
           <w:tcPr>
             <w:tcW w:w="4529" w:type="dxa"/>
-          </w:tcPr>
-          <w:p>
-            <w:pPr>
-              <w:rPr>
-                <w:rFonts w:ascii="Times New Roman" w:hAnsi="Times New Roman" w:cs="Times New Roman"/>
-                <w:b/>
-                <w:bCs/>
-                <w:sz w:val="28"/>
-                <w:szCs w:val="28"/>
-              </w:rPr>
-            </w:pPr>
-            <w:r>
-              <w:rPr>
-                <w:rFonts w:ascii="Times New Roman" w:hAnsi="Times New Roman" w:cs="Times New Roman"/>
-                <w:b/>
-                <w:bCs/>
-                <w:sz w:val="28"/>
-                <w:szCs w:val="28"/>
+            <w:shd w:val="clear" w:color="auto" w:fill="DEEAF6" w:themeFill="accent5" w:themeFillTint="33"/>
+          </w:tcPr>
+          <w:p>
+            <w:pPr>
+              <w:rPr>
+                <w:rFonts w:ascii="Times New Roman" w:hAnsi="Times New Roman" w:cs="Times New Roman"/>
+                <w:b/>
+                <w:bCs/>
+              </w:rPr>
+            </w:pPr>
+            <w:r>
+              <w:rPr>
+                <w:rFonts w:ascii="Times New Roman" w:hAnsi="Times New Roman" w:cs="Times New Roman"/>
+                <w:b/>
+                <w:bCs/>
               </w:rPr>
               <w:t>Tabel</w:t>
             </w:r>
@@ -3792,6 +4111,7 @@
         <w:tc>
           <w:tcPr>
             <w:tcW w:w="4111" w:type="dxa"/>
+            <w:shd w:val="clear" w:color="auto" w:fill="DEEAF6" w:themeFill="accent5" w:themeFillTint="33"/>
           </w:tcPr>
           <w:p>
             <w:pPr>
@@ -4012,7 +4332,6 @@
                 <w:b/>
                 <w:bCs/>
               </w:rPr>
-              <w:lastRenderedPageBreak/>
               <w:t>Tabel-specifikke spørgsmål:</w:t>
             </w:r>
           </w:p>
@@ -4061,49 +4380,69 @@
             <w:tblPr>
               <w:tblStyle w:val="Tabel-Gitter"/>
               <w:tblW w:w="0" w:type="auto"/>
-              <w:tblInd w:w="720" w:type="dxa"/>
+              <w:tblInd w:w="1132" w:type="dxa"/>
               <w:tblLook w:val="04A0" w:firstRow="1" w:lastRow="0" w:firstColumn="1" w:lastColumn="0" w:noHBand="0" w:noVBand="1"/>
             </w:tblPr>
             <w:tblGrid>
-              <w:gridCol w:w="2027"/>
-              <w:gridCol w:w="1137"/>
+              <w:gridCol w:w="1390"/>
+              <w:gridCol w:w="735"/>
             </w:tblGrid>
             <w:tr>
               <w:tc>
                 <w:tcPr>
-                  <w:tcW w:w="2196" w:type="dxa"/>
+                  <w:tcW w:w="1307" w:type="dxa"/>
+                  <w:shd w:val="clear" w:color="auto" w:fill="DEEAF6" w:themeFill="accent5" w:themeFillTint="33"/>
                 </w:tcPr>
                 <w:p>
                   <w:pPr>
                     <w:pStyle w:val="Listeafsnit"/>
                     <w:ind w:left="0"/>
-                    <w:rPr>
-                      <w:rFonts w:ascii="Times New Roman" w:hAnsi="Times New Roman" w:cs="Times New Roman"/>
+                    <w:jc w:val="center"/>
+                    <w:rPr>
+                      <w:rFonts w:ascii="Times New Roman" w:hAnsi="Times New Roman" w:cs="Times New Roman"/>
+                      <w:b/>
+                      <w:bCs/>
+                      <w:sz w:val="16"/>
+                      <w:szCs w:val="16"/>
                     </w:rPr>
                   </w:pPr>
                   <w:r>
                     <w:rPr>
                       <w:rFonts w:ascii="Times New Roman" w:hAnsi="Times New Roman" w:cs="Times New Roman"/>
-                    </w:rPr>
-                    <w:t xml:space="preserve">Type </w:t>
+                      <w:b/>
+                      <w:bCs/>
+                      <w:sz w:val="16"/>
+                      <w:szCs w:val="16"/>
+                    </w:rPr>
+                    <w:t>Type</w:t>
                   </w:r>
                 </w:p>
               </w:tc>
               <w:tc>
                 <w:tcPr>
-                  <w:tcW w:w="2196" w:type="dxa"/>
+                  <w:tcW w:w="735" w:type="dxa"/>
+                  <w:shd w:val="clear" w:color="auto" w:fill="DEEAF6" w:themeFill="accent5" w:themeFillTint="33"/>
                 </w:tcPr>
                 <w:p>
                   <w:pPr>
                     <w:pStyle w:val="Listeafsnit"/>
                     <w:ind w:left="0"/>
-                    <w:rPr>
-                      <w:rFonts w:ascii="Times New Roman" w:hAnsi="Times New Roman" w:cs="Times New Roman"/>
+                    <w:jc w:val="center"/>
+                    <w:rPr>
+                      <w:rFonts w:ascii="Times New Roman" w:hAnsi="Times New Roman" w:cs="Times New Roman"/>
+                      <w:b/>
+                      <w:bCs/>
+                      <w:sz w:val="16"/>
+                      <w:szCs w:val="16"/>
                     </w:rPr>
                   </w:pPr>
                   <w:r>
                     <w:rPr>
                       <w:rFonts w:ascii="Times New Roman" w:hAnsi="Times New Roman" w:cs="Times New Roman"/>
+                      <w:b/>
+                      <w:bCs/>
+                      <w:sz w:val="16"/>
+                      <w:szCs w:val="16"/>
                     </w:rPr>
                     <w:t>Værdi</w:t>
                   </w:r>
@@ -4113,19 +4452,24 @@
             <w:tr>
               <w:tc>
                 <w:tcPr>
-                  <w:tcW w:w="2196" w:type="dxa"/>
+                  <w:tcW w:w="1307" w:type="dxa"/>
                 </w:tcPr>
                 <w:p>
                   <w:pPr>
                     <w:pStyle w:val="Listeafsnit"/>
                     <w:ind w:left="0"/>
-                    <w:rPr>
-                      <w:rFonts w:ascii="Times New Roman" w:hAnsi="Times New Roman" w:cs="Times New Roman"/>
+                    <w:jc w:val="center"/>
+                    <w:rPr>
+                      <w:rFonts w:ascii="Times New Roman" w:hAnsi="Times New Roman" w:cs="Times New Roman"/>
+                      <w:sz w:val="16"/>
+                      <w:szCs w:val="16"/>
                     </w:rPr>
                   </w:pPr>
                   <w:r>
                     <w:rPr>
                       <w:rFonts w:ascii="Times New Roman" w:hAnsi="Times New Roman" w:cs="Times New Roman"/>
+                      <w:sz w:val="16"/>
+                      <w:szCs w:val="16"/>
                     </w:rPr>
                     <w:t>Uheld</w:t>
                   </w:r>
@@ -4133,19 +4477,24 @@
               </w:tc>
               <w:tc>
                 <w:tcPr>
-                  <w:tcW w:w="2196" w:type="dxa"/>
+                  <w:tcW w:w="735" w:type="dxa"/>
                 </w:tcPr>
                 <w:p>
                   <w:pPr>
                     <w:pStyle w:val="Listeafsnit"/>
                     <w:ind w:left="0"/>
-                    <w:rPr>
-                      <w:rFonts w:ascii="Times New Roman" w:hAnsi="Times New Roman" w:cs="Times New Roman"/>
+                    <w:jc w:val="center"/>
+                    <w:rPr>
+                      <w:rFonts w:ascii="Times New Roman" w:hAnsi="Times New Roman" w:cs="Times New Roman"/>
+                      <w:sz w:val="16"/>
+                      <w:szCs w:val="16"/>
                     </w:rPr>
                   </w:pPr>
                   <w:r>
                     <w:rPr>
                       <w:rFonts w:ascii="Times New Roman" w:hAnsi="Times New Roman" w:cs="Times New Roman"/>
+                      <w:sz w:val="16"/>
+                      <w:szCs w:val="16"/>
                     </w:rPr>
                     <w:t>7</w:t>
                   </w:r>
@@ -4155,19 +4504,24 @@
             <w:tr>
               <w:tc>
                 <w:tcPr>
-                  <w:tcW w:w="2196" w:type="dxa"/>
+                  <w:tcW w:w="1307" w:type="dxa"/>
                 </w:tcPr>
                 <w:p>
                   <w:pPr>
                     <w:pStyle w:val="Listeafsnit"/>
                     <w:ind w:left="0"/>
-                    <w:rPr>
-                      <w:rFonts w:ascii="Times New Roman" w:hAnsi="Times New Roman" w:cs="Times New Roman"/>
+                    <w:jc w:val="center"/>
+                    <w:rPr>
+                      <w:rFonts w:ascii="Times New Roman" w:hAnsi="Times New Roman" w:cs="Times New Roman"/>
+                      <w:sz w:val="16"/>
+                      <w:szCs w:val="16"/>
                     </w:rPr>
                   </w:pPr>
                   <w:r>
                     <w:rPr>
                       <w:rFonts w:ascii="Times New Roman" w:hAnsi="Times New Roman" w:cs="Times New Roman"/>
+                      <w:sz w:val="16"/>
+                      <w:szCs w:val="16"/>
                     </w:rPr>
                     <w:t>On-demand stimuleringer</w:t>
                   </w:r>
@@ -4175,19 +4529,24 @@
               </w:tc>
               <w:tc>
                 <w:tcPr>
-                  <w:tcW w:w="2196" w:type="dxa"/>
+                  <w:tcW w:w="735" w:type="dxa"/>
                 </w:tcPr>
                 <w:p>
                   <w:pPr>
                     <w:pStyle w:val="Listeafsnit"/>
                     <w:ind w:left="0"/>
-                    <w:rPr>
-                      <w:rFonts w:ascii="Times New Roman" w:hAnsi="Times New Roman" w:cs="Times New Roman"/>
+                    <w:jc w:val="center"/>
+                    <w:rPr>
+                      <w:rFonts w:ascii="Times New Roman" w:hAnsi="Times New Roman" w:cs="Times New Roman"/>
+                      <w:sz w:val="16"/>
+                      <w:szCs w:val="16"/>
                     </w:rPr>
                   </w:pPr>
                   <w:r>
                     <w:rPr>
                       <w:rFonts w:ascii="Times New Roman" w:hAnsi="Times New Roman" w:cs="Times New Roman"/>
+                      <w:sz w:val="16"/>
+                      <w:szCs w:val="16"/>
                     </w:rPr>
                     <w:t>8</w:t>
                   </w:r>
@@ -4197,19 +4556,24 @@
             <w:tr>
               <w:tc>
                 <w:tcPr>
-                  <w:tcW w:w="2196" w:type="dxa"/>
+                  <w:tcW w:w="1307" w:type="dxa"/>
                 </w:tcPr>
                 <w:p>
                   <w:pPr>
                     <w:pStyle w:val="Listeafsnit"/>
                     <w:ind w:left="0"/>
-                    <w:rPr>
-                      <w:rFonts w:ascii="Times New Roman" w:hAnsi="Times New Roman" w:cs="Times New Roman"/>
+                    <w:jc w:val="center"/>
+                    <w:rPr>
+                      <w:rFonts w:ascii="Times New Roman" w:hAnsi="Times New Roman" w:cs="Times New Roman"/>
+                      <w:sz w:val="16"/>
+                      <w:szCs w:val="16"/>
                     </w:rPr>
                   </w:pPr>
                   <w:r>
                     <w:rPr>
                       <w:rFonts w:ascii="Times New Roman" w:hAnsi="Times New Roman" w:cs="Times New Roman"/>
+                      <w:sz w:val="16"/>
+                      <w:szCs w:val="16"/>
                     </w:rPr>
                     <w:t>Gennemsnitsscore af daglig evaluering</w:t>
                   </w:r>
@@ -4217,21 +4581,42 @@
               </w:tc>
               <w:tc>
                 <w:tcPr>
-                  <w:tcW w:w="2196" w:type="dxa"/>
+                  <w:tcW w:w="735" w:type="dxa"/>
                 </w:tcPr>
                 <w:p>
                   <w:pPr>
                     <w:pStyle w:val="Listeafsnit"/>
                     <w:ind w:left="0"/>
-                    <w:rPr>
-                      <w:rFonts w:ascii="Times New Roman" w:hAnsi="Times New Roman" w:cs="Times New Roman"/>
+                    <w:jc w:val="center"/>
+                    <w:rPr>
+                      <w:rFonts w:ascii="Times New Roman" w:hAnsi="Times New Roman" w:cs="Times New Roman"/>
+                      <w:sz w:val="16"/>
+                      <w:szCs w:val="16"/>
                     </w:rPr>
                   </w:pPr>
                   <w:r>
                     <w:rPr>
                       <w:rFonts w:ascii="Times New Roman" w:hAnsi="Times New Roman" w:cs="Times New Roman"/>
-                    </w:rPr>
-                    <w:t>1.9</w:t>
+                      <w:sz w:val="16"/>
+                      <w:szCs w:val="16"/>
+                    </w:rPr>
+                    <w:t>1</w:t>
+                  </w:r>
+                  <w:r>
+                    <w:rPr>
+                      <w:rFonts w:ascii="Times New Roman" w:hAnsi="Times New Roman" w:cs="Times New Roman"/>
+                      <w:sz w:val="16"/>
+                      <w:szCs w:val="16"/>
+                    </w:rPr>
+                    <w:t>,</w:t>
+                  </w:r>
+                  <w:r>
+                    <w:rPr>
+                      <w:rFonts w:ascii="Times New Roman" w:hAnsi="Times New Roman" w:cs="Times New Roman"/>
+                      <w:sz w:val="16"/>
+                      <w:szCs w:val="16"/>
+                    </w:rPr>
+                    <w:t>9</w:t>
                   </w:r>
                 </w:p>
               </w:tc>
@@ -4259,56 +4644,100 @@
               <w:rPr>
                 <w:rFonts w:ascii="Times New Roman" w:hAnsi="Times New Roman" w:cs="Times New Roman"/>
               </w:rPr>
-              <w:t>Kan du aflæse om din (vælg en tilfældig) er enten forbedret, det samme eller forværret?</w:t>
+              <w:t xml:space="preserve">Kan du aflæse om din (vælg en tilfældig) er enten </w:t>
+            </w:r>
+            <w:r>
+              <w:rPr>
+                <w:rFonts w:ascii="Times New Roman" w:hAnsi="Times New Roman" w:cs="Times New Roman"/>
+              </w:rPr>
+              <w:t>steget</w:t>
+            </w:r>
+            <w:r>
+              <w:rPr>
+                <w:rFonts w:ascii="Times New Roman" w:hAnsi="Times New Roman" w:cs="Times New Roman"/>
+              </w:rPr>
+              <w:t xml:space="preserve">, det samme eller </w:t>
+            </w:r>
+            <w:r>
+              <w:rPr>
+                <w:rFonts w:ascii="Times New Roman" w:hAnsi="Times New Roman" w:cs="Times New Roman"/>
+              </w:rPr>
+              <w:t>faldet</w:t>
+            </w:r>
+            <w:r>
+              <w:rPr>
+                <w:rFonts w:ascii="Times New Roman" w:hAnsi="Times New Roman" w:cs="Times New Roman"/>
+              </w:rPr>
+              <w:t>?</w:t>
             </w:r>
           </w:p>
           <w:tbl>
             <w:tblPr>
               <w:tblStyle w:val="Tabel-Gitter"/>
               <w:tblW w:w="0" w:type="auto"/>
-              <w:tblInd w:w="720" w:type="dxa"/>
+              <w:tblInd w:w="1293" w:type="dxa"/>
               <w:tblLook w:val="04A0" w:firstRow="1" w:lastRow="0" w:firstColumn="1" w:lastColumn="0" w:noHBand="0" w:noVBand="1"/>
             </w:tblPr>
             <w:tblGrid>
-              <w:gridCol w:w="1704"/>
-              <w:gridCol w:w="1460"/>
+              <w:gridCol w:w="1070"/>
+              <w:gridCol w:w="652"/>
             </w:tblGrid>
             <w:tr>
               <w:tc>
                 <w:tcPr>
-                  <w:tcW w:w="2196" w:type="dxa"/>
+                  <w:tcW w:w="1070" w:type="dxa"/>
+                  <w:shd w:val="clear" w:color="auto" w:fill="DEEAF6" w:themeFill="accent5" w:themeFillTint="33"/>
                 </w:tcPr>
                 <w:p>
                   <w:pPr>
                     <w:pStyle w:val="Listeafsnit"/>
                     <w:ind w:left="0"/>
-                    <w:rPr>
-                      <w:rFonts w:ascii="Times New Roman" w:hAnsi="Times New Roman" w:cs="Times New Roman"/>
+                    <w:jc w:val="center"/>
+                    <w:rPr>
+                      <w:rFonts w:ascii="Times New Roman" w:hAnsi="Times New Roman" w:cs="Times New Roman"/>
+                      <w:b/>
+                      <w:bCs/>
+                      <w:sz w:val="16"/>
+                      <w:szCs w:val="16"/>
                     </w:rPr>
                   </w:pPr>
                   <w:r>
                     <w:rPr>
                       <w:rFonts w:ascii="Times New Roman" w:hAnsi="Times New Roman" w:cs="Times New Roman"/>
-                    </w:rPr>
-                    <w:t xml:space="preserve">Type </w:t>
+                      <w:b/>
+                      <w:bCs/>
+                      <w:sz w:val="16"/>
+                      <w:szCs w:val="16"/>
+                    </w:rPr>
+                    <w:t>Type</w:t>
                   </w:r>
                 </w:p>
               </w:tc>
               <w:tc>
                 <w:tcPr>
-                  <w:tcW w:w="2196" w:type="dxa"/>
+                  <w:tcW w:w="652" w:type="dxa"/>
+                  <w:shd w:val="clear" w:color="auto" w:fill="DEEAF6" w:themeFill="accent5" w:themeFillTint="33"/>
                 </w:tcPr>
                 <w:p>
                   <w:pPr>
                     <w:pStyle w:val="Listeafsnit"/>
                     <w:ind w:left="0"/>
-                    <w:rPr>
-                      <w:rFonts w:ascii="Times New Roman" w:hAnsi="Times New Roman" w:cs="Times New Roman"/>
+                    <w:jc w:val="center"/>
+                    <w:rPr>
+                      <w:rFonts w:ascii="Times New Roman" w:hAnsi="Times New Roman" w:cs="Times New Roman"/>
+                      <w:b/>
+                      <w:bCs/>
+                      <w:sz w:val="16"/>
+                      <w:szCs w:val="16"/>
                     </w:rPr>
                   </w:pPr>
                   <w:r>
                     <w:rPr>
                       <w:rFonts w:ascii="Times New Roman" w:hAnsi="Times New Roman" w:cs="Times New Roman"/>
+                      <w:b/>
+                      <w:bCs/>
+                      <w:sz w:val="16"/>
+                      <w:szCs w:val="16"/>
                     </w:rPr>
                     <w:t>Værdi</w:t>
                   </w:r>
@@ -4318,19 +4747,24 @@
             <w:tr>
               <w:tc>
                 <w:tcPr>
-                  <w:tcW w:w="2196" w:type="dxa"/>
+                  <w:tcW w:w="1070" w:type="dxa"/>
                 </w:tcPr>
                 <w:p>
                   <w:pPr>
                     <w:pStyle w:val="Listeafsnit"/>
                     <w:ind w:left="0"/>
-                    <w:rPr>
-                      <w:rFonts w:ascii="Times New Roman" w:hAnsi="Times New Roman" w:cs="Times New Roman"/>
+                    <w:jc w:val="center"/>
+                    <w:rPr>
+                      <w:rFonts w:ascii="Times New Roman" w:hAnsi="Times New Roman" w:cs="Times New Roman"/>
+                      <w:sz w:val="16"/>
+                      <w:szCs w:val="16"/>
                     </w:rPr>
                   </w:pPr>
                   <w:r>
                     <w:rPr>
                       <w:rFonts w:ascii="Times New Roman" w:hAnsi="Times New Roman" w:cs="Times New Roman"/>
+                      <w:sz w:val="16"/>
+                      <w:szCs w:val="16"/>
                     </w:rPr>
                     <w:t>Antal uheld</w:t>
                   </w:r>
@@ -4338,21 +4772,26 @@
               </w:tc>
               <w:tc>
                 <w:tcPr>
-                  <w:tcW w:w="2196" w:type="dxa"/>
+                  <w:tcW w:w="652" w:type="dxa"/>
                 </w:tcPr>
                 <w:p>
                   <w:pPr>
                     <w:pStyle w:val="Listeafsnit"/>
                     <w:ind w:left="0"/>
-                    <w:rPr>
-                      <w:rFonts w:ascii="Times New Roman" w:hAnsi="Times New Roman" w:cs="Times New Roman"/>
+                    <w:jc w:val="center"/>
+                    <w:rPr>
+                      <w:rFonts w:ascii="Times New Roman" w:hAnsi="Times New Roman" w:cs="Times New Roman"/>
+                      <w:sz w:val="16"/>
+                      <w:szCs w:val="16"/>
                     </w:rPr>
                   </w:pPr>
                   <w:r>
                     <w:rPr>
                       <w:rFonts w:ascii="Times New Roman" w:hAnsi="Times New Roman" w:cs="Times New Roman"/>
-                    </w:rPr>
-                    <w:t xml:space="preserve">Forbedret </w:t>
+                      <w:sz w:val="16"/>
+                      <w:szCs w:val="16"/>
+                    </w:rPr>
+                    <w:t>Faldet</w:t>
                   </w:r>
                 </w:p>
               </w:tc>
@@ -4360,19 +4799,24 @@
             <w:tr>
               <w:tc>
                 <w:tcPr>
-                  <w:tcW w:w="2196" w:type="dxa"/>
+                  <w:tcW w:w="1070" w:type="dxa"/>
                 </w:tcPr>
                 <w:p>
                   <w:pPr>
                     <w:pStyle w:val="Listeafsnit"/>
                     <w:ind w:left="0"/>
-                    <w:rPr>
-                      <w:rFonts w:ascii="Times New Roman" w:hAnsi="Times New Roman" w:cs="Times New Roman"/>
+                    <w:jc w:val="center"/>
+                    <w:rPr>
+                      <w:rFonts w:ascii="Times New Roman" w:hAnsi="Times New Roman" w:cs="Times New Roman"/>
+                      <w:sz w:val="16"/>
+                      <w:szCs w:val="16"/>
                     </w:rPr>
                   </w:pPr>
                   <w:r>
                     <w:rPr>
                       <w:rFonts w:ascii="Times New Roman" w:hAnsi="Times New Roman" w:cs="Times New Roman"/>
+                      <w:sz w:val="16"/>
+                      <w:szCs w:val="16"/>
                     </w:rPr>
                     <w:t>Antallet af on-demand stimuleringer</w:t>
                   </w:r>
@@ -4380,21 +4824,26 @@
               </w:tc>
               <w:tc>
                 <w:tcPr>
-                  <w:tcW w:w="2196" w:type="dxa"/>
+                  <w:tcW w:w="652" w:type="dxa"/>
                 </w:tcPr>
                 <w:p>
                   <w:pPr>
                     <w:pStyle w:val="Listeafsnit"/>
                     <w:ind w:left="0"/>
-                    <w:rPr>
-                      <w:rFonts w:ascii="Times New Roman" w:hAnsi="Times New Roman" w:cs="Times New Roman"/>
+                    <w:jc w:val="center"/>
+                    <w:rPr>
+                      <w:rFonts w:ascii="Times New Roman" w:hAnsi="Times New Roman" w:cs="Times New Roman"/>
+                      <w:sz w:val="16"/>
+                      <w:szCs w:val="16"/>
                     </w:rPr>
                   </w:pPr>
                   <w:r>
                     <w:rPr>
                       <w:rFonts w:ascii="Times New Roman" w:hAnsi="Times New Roman" w:cs="Times New Roman"/>
-                    </w:rPr>
-                    <w:t xml:space="preserve">Forbedret </w:t>
+                      <w:sz w:val="16"/>
+                      <w:szCs w:val="16"/>
+                    </w:rPr>
+                    <w:t>Steget</w:t>
                   </w:r>
                 </w:p>
               </w:tc>
@@ -4402,19 +4851,24 @@
             <w:tr>
               <w:tc>
                 <w:tcPr>
-                  <w:tcW w:w="2196" w:type="dxa"/>
+                  <w:tcW w:w="1070" w:type="dxa"/>
                 </w:tcPr>
                 <w:p>
                   <w:pPr>
                     <w:pStyle w:val="Listeafsnit"/>
                     <w:ind w:left="0"/>
-                    <w:rPr>
-                      <w:rFonts w:ascii="Times New Roman" w:hAnsi="Times New Roman" w:cs="Times New Roman"/>
+                    <w:jc w:val="center"/>
+                    <w:rPr>
+                      <w:rFonts w:ascii="Times New Roman" w:hAnsi="Times New Roman" w:cs="Times New Roman"/>
+                      <w:sz w:val="16"/>
+                      <w:szCs w:val="16"/>
                     </w:rPr>
                   </w:pPr>
                   <w:r>
                     <w:rPr>
                       <w:rFonts w:ascii="Times New Roman" w:hAnsi="Times New Roman" w:cs="Times New Roman"/>
+                      <w:sz w:val="16"/>
+                      <w:szCs w:val="16"/>
                     </w:rPr>
                     <w:t>Gennemsnit af daglig evaluering</w:t>
                   </w:r>
@@ -4422,21 +4876,26 @@
               </w:tc>
               <w:tc>
                 <w:tcPr>
-                  <w:tcW w:w="2196" w:type="dxa"/>
+                  <w:tcW w:w="652" w:type="dxa"/>
                 </w:tcPr>
                 <w:p>
                   <w:pPr>
                     <w:pStyle w:val="Listeafsnit"/>
                     <w:ind w:left="0"/>
-                    <w:rPr>
-                      <w:rFonts w:ascii="Times New Roman" w:hAnsi="Times New Roman" w:cs="Times New Roman"/>
+                    <w:jc w:val="center"/>
+                    <w:rPr>
+                      <w:rFonts w:ascii="Times New Roman" w:hAnsi="Times New Roman" w:cs="Times New Roman"/>
+                      <w:sz w:val="16"/>
+                      <w:szCs w:val="16"/>
                     </w:rPr>
                   </w:pPr>
                   <w:r>
                     <w:rPr>
                       <w:rFonts w:ascii="Times New Roman" w:hAnsi="Times New Roman" w:cs="Times New Roman"/>
-                    </w:rPr>
-                    <w:t>Forbedret</w:t>
+                      <w:sz w:val="16"/>
+                      <w:szCs w:val="16"/>
+                    </w:rPr>
+                    <w:t>Steget</w:t>
                   </w:r>
                 </w:p>
               </w:tc>
@@ -4620,6 +5079,7 @@
                 <w:b/>
                 <w:bCs/>
               </w:rPr>
+              <w:lastRenderedPageBreak/>
               <w:t>Noter og observationer:</w:t>
             </w:r>
           </w:p>
@@ -4650,8 +5110,20 @@
         </w:tc>
       </w:tr>
     </w:tbl>
-    <w:p/>
-    <w:p/>
+    <w:p>
+      <w:pPr>
+        <w:rPr>
+          <w:rFonts w:ascii="Times New Roman" w:hAnsi="Times New Roman" w:cs="Times New Roman"/>
+        </w:rPr>
+      </w:pPr>
+    </w:p>
+    <w:p>
+      <w:pPr>
+        <w:rPr>
+          <w:rFonts w:ascii="Times New Roman" w:hAnsi="Times New Roman" w:cs="Times New Roman"/>
+        </w:rPr>
+      </w:pPr>
+    </w:p>
     <w:p>
       <w:pPr>
         <w:rPr>
@@ -4676,16 +5148,20 @@
       <w:tblPr>
         <w:tblStyle w:val="Tabel-Gitter"/>
         <w:tblW w:w="0" w:type="auto"/>
+        <w:jc w:val="center"/>
         <w:tblLook w:val="04A0" w:firstRow="1" w:lastRow="0" w:firstColumn="1" w:lastColumn="0" w:noHBand="0" w:noVBand="1"/>
       </w:tblPr>
       <w:tblGrid>
-        <w:gridCol w:w="4248"/>
-        <w:gridCol w:w="4768"/>
+        <w:gridCol w:w="3823"/>
+        <w:gridCol w:w="5193"/>
       </w:tblGrid>
       <w:tr>
-        <w:tc>
-          <w:tcPr>
-            <w:tcW w:w="4248" w:type="dxa"/>
+        <w:trPr>
+          <w:jc w:val="center"/>
+        </w:trPr>
+        <w:tc>
+          <w:tcPr>
+            <w:tcW w:w="3823" w:type="dxa"/>
             <w:shd w:val="clear" w:color="auto" w:fill="DEEAF6" w:themeFill="accent5" w:themeFillTint="33"/>
           </w:tcPr>
           <w:p>
@@ -4694,17 +5170,13 @@
                 <w:rFonts w:ascii="Times New Roman" w:hAnsi="Times New Roman" w:cs="Times New Roman"/>
                 <w:b/>
                 <w:bCs/>
-                <w:sz w:val="28"/>
-                <w:szCs w:val="28"/>
-              </w:rPr>
-            </w:pPr>
-            <w:r>
-              <w:rPr>
-                <w:rFonts w:ascii="Times New Roman" w:hAnsi="Times New Roman" w:cs="Times New Roman"/>
-                <w:b/>
-                <w:bCs/>
-                <w:sz w:val="28"/>
-                <w:szCs w:val="28"/>
+              </w:rPr>
+            </w:pPr>
+            <w:r>
+              <w:rPr>
+                <w:rFonts w:ascii="Times New Roman" w:hAnsi="Times New Roman" w:cs="Times New Roman"/>
+                <w:b/>
+                <w:bCs/>
               </w:rPr>
               <w:t>Data</w:t>
             </w:r>
@@ -4712,7 +5184,7 @@
         </w:tc>
         <w:tc>
           <w:tcPr>
-            <w:tcW w:w="4768" w:type="dxa"/>
+            <w:tcW w:w="5193" w:type="dxa"/>
             <w:shd w:val="clear" w:color="auto" w:fill="DEEAF6" w:themeFill="accent5" w:themeFillTint="33"/>
           </w:tcPr>
           <w:p>
@@ -4721,17 +5193,13 @@
                 <w:rFonts w:ascii="Times New Roman" w:hAnsi="Times New Roman" w:cs="Times New Roman"/>
                 <w:b/>
                 <w:bCs/>
-                <w:sz w:val="28"/>
-                <w:szCs w:val="28"/>
-              </w:rPr>
-            </w:pPr>
-            <w:r>
-              <w:rPr>
-                <w:rFonts w:ascii="Times New Roman" w:hAnsi="Times New Roman" w:cs="Times New Roman"/>
-                <w:b/>
-                <w:bCs/>
-                <w:sz w:val="28"/>
-                <w:szCs w:val="28"/>
+              </w:rPr>
+            </w:pPr>
+            <w:r>
+              <w:rPr>
+                <w:rFonts w:ascii="Times New Roman" w:hAnsi="Times New Roman" w:cs="Times New Roman"/>
+                <w:b/>
+                <w:bCs/>
               </w:rPr>
               <w:t>Score + brugers tanker</w:t>
             </w:r>
@@ -4739,9 +5207,12 @@
         </w:tc>
       </w:tr>
       <w:tr>
-        <w:tc>
-          <w:tcPr>
-            <w:tcW w:w="4248" w:type="dxa"/>
+        <w:trPr>
+          <w:jc w:val="center"/>
+        </w:trPr>
+        <w:tc>
+          <w:tcPr>
+            <w:tcW w:w="3823" w:type="dxa"/>
           </w:tcPr>
           <w:p>
             <w:pPr>
@@ -4759,7 +5230,7 @@
         </w:tc>
         <w:tc>
           <w:tcPr>
-            <w:tcW w:w="4768" w:type="dxa"/>
+            <w:tcW w:w="5193" w:type="dxa"/>
           </w:tcPr>
           <w:p>
             <w:pPr>
@@ -4771,9 +5242,12 @@
         </w:tc>
       </w:tr>
       <w:tr>
-        <w:tc>
-          <w:tcPr>
-            <w:tcW w:w="4248" w:type="dxa"/>
+        <w:trPr>
+          <w:jc w:val="center"/>
+        </w:trPr>
+        <w:tc>
+          <w:tcPr>
+            <w:tcW w:w="3823" w:type="dxa"/>
           </w:tcPr>
           <w:p>
             <w:pPr>
@@ -4791,7 +5265,7 @@
         </w:tc>
         <w:tc>
           <w:tcPr>
-            <w:tcW w:w="4768" w:type="dxa"/>
+            <w:tcW w:w="5193" w:type="dxa"/>
           </w:tcPr>
           <w:p>
             <w:pPr>
@@ -4803,9 +5277,12 @@
         </w:tc>
       </w:tr>
       <w:tr>
-        <w:tc>
-          <w:tcPr>
-            <w:tcW w:w="4248" w:type="dxa"/>
+        <w:trPr>
+          <w:jc w:val="center"/>
+        </w:trPr>
+        <w:tc>
+          <w:tcPr>
+            <w:tcW w:w="3823" w:type="dxa"/>
           </w:tcPr>
           <w:p>
             <w:pPr>
@@ -4823,7 +5300,7 @@
         </w:tc>
         <w:tc>
           <w:tcPr>
-            <w:tcW w:w="4768" w:type="dxa"/>
+            <w:tcW w:w="5193" w:type="dxa"/>
           </w:tcPr>
           <w:p>
             <w:pPr>
@@ -4835,9 +5312,12 @@
         </w:tc>
       </w:tr>
       <w:tr>
-        <w:tc>
-          <w:tcPr>
-            <w:tcW w:w="4248" w:type="dxa"/>
+        <w:trPr>
+          <w:jc w:val="center"/>
+        </w:trPr>
+        <w:tc>
+          <w:tcPr>
+            <w:tcW w:w="3823" w:type="dxa"/>
           </w:tcPr>
           <w:p>
             <w:pPr>
@@ -4855,7 +5335,7 @@
         </w:tc>
         <w:tc>
           <w:tcPr>
-            <w:tcW w:w="4768" w:type="dxa"/>
+            <w:tcW w:w="5193" w:type="dxa"/>
           </w:tcPr>
           <w:p>
             <w:pPr>
@@ -4867,9 +5347,12 @@
         </w:tc>
       </w:tr>
       <w:tr>
-        <w:tc>
-          <w:tcPr>
-            <w:tcW w:w="4248" w:type="dxa"/>
+        <w:trPr>
+          <w:jc w:val="center"/>
+        </w:trPr>
+        <w:tc>
+          <w:tcPr>
+            <w:tcW w:w="3823" w:type="dxa"/>
           </w:tcPr>
           <w:p>
             <w:pPr>
@@ -4887,7 +5370,7 @@
         </w:tc>
         <w:tc>
           <w:tcPr>
-            <w:tcW w:w="4768" w:type="dxa"/>
+            <w:tcW w:w="5193" w:type="dxa"/>
           </w:tcPr>
           <w:p>
             <w:pPr>
@@ -4899,7 +5382,13 @@
         </w:tc>
       </w:tr>
     </w:tbl>
-    <w:p/>
+    <w:p>
+      <w:pPr>
+        <w:rPr>
+          <w:rFonts w:ascii="Times New Roman" w:hAnsi="Times New Roman" w:cs="Times New Roman"/>
+        </w:rPr>
+      </w:pPr>
+    </w:p>
     <w:p>
       <w:pPr>
         <w:pStyle w:val="Overskrift1"/>
@@ -4911,7 +5400,6 @@
         <w:rPr>
           <w:rFonts w:ascii="Times New Roman" w:hAnsi="Times New Roman" w:cs="Times New Roman"/>
         </w:rPr>
-        <w:lastRenderedPageBreak/>
         <w:t>Afrundende tanker</w:t>
       </w:r>
     </w:p>
@@ -4940,24 +5428,16 @@
           <w:rFonts w:ascii="Times New Roman" w:hAnsi="Times New Roman" w:cs="Times New Roman"/>
           <w:noProof/>
         </w:rPr>
-        <w:t xml:space="preserve">Hvis ikke så </w:t>
+        <w:t xml:space="preserve">Hvis ikke så får brugeren mulighed for at stille spørgsmål, dele tanker og/eller andet. </w:t>
       </w:r>
-      <w:r>
+    </w:p>
+    <w:p>
+      <w:pPr>
         <w:rPr>
           <w:rFonts w:ascii="Times New Roman" w:hAnsi="Times New Roman" w:cs="Times New Roman"/>
-          <w:noProof/>
         </w:rPr>
-        <w:t xml:space="preserve">får brugeren mulighed for at stille </w:t>
-      </w:r>
-      <w:r>
-        <w:rPr>
-          <w:rFonts w:ascii="Times New Roman" w:hAnsi="Times New Roman" w:cs="Times New Roman"/>
-          <w:noProof/>
-        </w:rPr>
-        <w:t xml:space="preserve">spørgsmål, dele tanker og/eller andet. </w:t>
-      </w:r>
+      </w:pPr>
     </w:p>
-    <w:p/>
     <w:sectPr>
       <w:headerReference w:type="default" r:id="rId7"/>
       <w:footerReference w:type="even" r:id="rId8"/>
@@ -5219,21 +5699,7 @@
         <w:rFonts w:ascii="Cambria" w:eastAsia="Cambria" w:hAnsi="Cambria" w:cs="Cambria"/>
         <w:lang w:val="en-US"/>
       </w:rPr>
-      <w:t>Document name: “</w:t>
-    </w:r>
-    <w:r>
-      <w:rPr>
-        <w:rFonts w:ascii="Cambria" w:eastAsia="Cambria" w:hAnsi="Cambria" w:cs="Cambria"/>
-        <w:lang w:val="en-US"/>
-      </w:rPr>
-      <w:t>Diagram_eval</w:t>
-    </w:r>
-    <w:r>
-      <w:rPr>
-        <w:rFonts w:ascii="Cambria" w:eastAsia="Cambria" w:hAnsi="Cambria" w:cs="Cambria"/>
-        <w:lang w:val="en-US"/>
-      </w:rPr>
-      <w:t>_SubID_0”</w:t>
+      <w:t>Document name: “Diagram_eval_SubID_0”</w:t>
     </w:r>
   </w:p>
   <w:p>

</xml_diff>